<commit_message>
fix in giro e aggiornata relazione
</commit_message>
<xml_diff>
--- a/Relazione/relazioneKalk.docx
+++ b/Relazione/relazioneKalk.docx
@@ -460,7 +460,47 @@
           <w:szCs w:val="20"/>
           <w:lang w:eastAsia="it-IT"/>
         </w:rPr>
-        <w:t>La calcolatrice effettua operazioni su figure geometriche, precisamente su punti, rette e poligoni fino a quattro lati. Può calcolare la distanza e l’intersezione fra tutti i tipi, calcolare l’area e il perimetro dei poligoni, la retta passante per due punti, e, dati un punto P e una retta R può calcolare la retta passante per P e parallela o perpendicolare a R.</w:t>
+        <w:t xml:space="preserve">La calcolatrice effettua operazioni su figure geometriche, precisamente su punti, rette e poligoni fino a quattro lati. </w:t>
+      </w:r>
+      <w:proofErr w:type="spellStart"/>
+      <w:r>
+        <w:rPr>
+          <w:rFonts w:ascii="Calibri" w:eastAsia="Times New Roman" w:hAnsi="Calibri" w:cs="Calibri"/>
+          <w:sz w:val="20"/>
+          <w:szCs w:val="20"/>
+          <w:lang w:eastAsia="it-IT"/>
+        </w:rPr>
+        <w:t>Puo</w:t>
+      </w:r>
+      <w:proofErr w:type="spellEnd"/>
+      <w:r>
+        <w:rPr>
+          <w:rFonts w:ascii="Calibri" w:eastAsia="Times New Roman" w:hAnsi="Calibri" w:cs="Calibri"/>
+          <w:sz w:val="20"/>
+          <w:szCs w:val="20"/>
+          <w:lang w:eastAsia="it-IT"/>
+        </w:rPr>
+        <w:t xml:space="preserve">̀ calcolare la distanza e l’intersezione fra tutti i tipi, calcolare l’area e il perimetro dei poligoni, la retta passante per due punti, e, dati un punto P e una retta R </w:t>
+      </w:r>
+      <w:proofErr w:type="spellStart"/>
+      <w:r>
+        <w:rPr>
+          <w:rFonts w:ascii="Calibri" w:eastAsia="Times New Roman" w:hAnsi="Calibri" w:cs="Calibri"/>
+          <w:sz w:val="20"/>
+          <w:szCs w:val="20"/>
+          <w:lang w:eastAsia="it-IT"/>
+        </w:rPr>
+        <w:t>puo</w:t>
+      </w:r>
+      <w:proofErr w:type="spellEnd"/>
+      <w:r>
+        <w:rPr>
+          <w:rFonts w:ascii="Calibri" w:eastAsia="Times New Roman" w:hAnsi="Calibri" w:cs="Calibri"/>
+          <w:sz w:val="20"/>
+          <w:szCs w:val="20"/>
+          <w:lang w:eastAsia="it-IT"/>
+        </w:rPr>
+        <w:t>̀ calcolare la retta passante per P e parallela o perpendicolare a R.</w:t>
       </w:r>
       <w:r>
         <w:rPr>
@@ -470,7 +510,67 @@
           <w:lang w:eastAsia="it-IT"/>
         </w:rPr>
         <w:br/>
-        <w:t xml:space="preserve">La gerarchia è stata pensata e costruita in modo tale che chi volesse, in seguito, può ampliarla aggiungendo il proprio tipo nel modello, a patto che implementi operazioni adeguate per il proprio tipo se non dovessero bastare quelle già presenti. Inoltre, con pochissime linee di codice aggiuntive è possibile aggiungere nella barra laterale di sinistra nuove azioni sul nuovo tipo di dato. </w:t>
+        <w:t xml:space="preserve">La gerarchia è stata pensata e costruita in modo tale che chi volesse, in seguito, </w:t>
+      </w:r>
+      <w:proofErr w:type="spellStart"/>
+      <w:r>
+        <w:rPr>
+          <w:rFonts w:ascii="Calibri" w:eastAsia="Times New Roman" w:hAnsi="Calibri" w:cs="Calibri"/>
+          <w:sz w:val="20"/>
+          <w:szCs w:val="20"/>
+          <w:lang w:eastAsia="it-IT"/>
+        </w:rPr>
+        <w:t>puo</w:t>
+      </w:r>
+      <w:proofErr w:type="spellEnd"/>
+      <w:r>
+        <w:rPr>
+          <w:rFonts w:ascii="Calibri" w:eastAsia="Times New Roman" w:hAnsi="Calibri" w:cs="Calibri"/>
+          <w:sz w:val="20"/>
+          <w:szCs w:val="20"/>
+          <w:lang w:eastAsia="it-IT"/>
+        </w:rPr>
+        <w:t xml:space="preserve">̀ ampliarla aggiungendo il proprio tipo nel modello, a patto che implementi operazioni adeguate </w:t>
+      </w:r>
+      <w:proofErr w:type="gramStart"/>
+      <w:r>
+        <w:rPr>
+          <w:rFonts w:ascii="Calibri" w:eastAsia="Times New Roman" w:hAnsi="Calibri" w:cs="Calibri"/>
+          <w:sz w:val="20"/>
+          <w:szCs w:val="20"/>
+          <w:lang w:eastAsia="it-IT"/>
+        </w:rPr>
+        <w:t>per il</w:t>
+      </w:r>
+      <w:proofErr w:type="gramEnd"/>
+      <w:r>
+        <w:rPr>
+          <w:rFonts w:ascii="Calibri" w:eastAsia="Times New Roman" w:hAnsi="Calibri" w:cs="Calibri"/>
+          <w:sz w:val="20"/>
+          <w:szCs w:val="20"/>
+          <w:lang w:eastAsia="it-IT"/>
+        </w:rPr>
+        <w:t xml:space="preserve"> proprio tipo se non dovessero bastare quelle </w:t>
+      </w:r>
+      <w:proofErr w:type="spellStart"/>
+      <w:r>
+        <w:rPr>
+          <w:rFonts w:ascii="Calibri" w:eastAsia="Times New Roman" w:hAnsi="Calibri" w:cs="Calibri"/>
+          <w:sz w:val="20"/>
+          <w:szCs w:val="20"/>
+          <w:lang w:eastAsia="it-IT"/>
+        </w:rPr>
+        <w:t>gia</w:t>
+      </w:r>
+      <w:proofErr w:type="spellEnd"/>
+      <w:r>
+        <w:rPr>
+          <w:rFonts w:ascii="Calibri" w:eastAsia="Times New Roman" w:hAnsi="Calibri" w:cs="Calibri"/>
+          <w:sz w:val="20"/>
+          <w:szCs w:val="20"/>
+          <w:lang w:eastAsia="it-IT"/>
+        </w:rPr>
+        <w:t xml:space="preserve">̀ presenti. Inoltre, con pochissime linee di codice aggiuntive è possibile aggiungere nella barra laterale di sinistra nuove azioni sul nuovo tipo di dato. </w:t>
       </w:r>
     </w:p>
     <w:p>
@@ -2042,17 +2142,7 @@
           <w:szCs w:val="20"/>
           <w:lang w:eastAsia="it-IT"/>
         </w:rPr>
-        <w:t>Dopo un’atten</w:t>
-      </w:r>
-      <w:r>
-        <w:rPr>
-          <w:rFonts w:ascii="Calibri" w:eastAsia="Times New Roman" w:hAnsi="Calibri" w:cs="Calibri"/>
-          <w:i/>
-          <w:sz w:val="20"/>
-          <w:szCs w:val="20"/>
-          <w:lang w:eastAsia="it-IT"/>
-        </w:rPr>
-        <w:t xml:space="preserve">ta rianalisi ho deciso di ricreare da zero la gestione degli elementi grafici. </w:t>
+        <w:t xml:space="preserve">Dopo un’attenta rianalisi ho deciso di ricreare da zero la gestione degli elementi grafici. </w:t>
       </w:r>
       <w:r>
         <w:rPr>
@@ -2993,8 +3083,9 @@
           <w:szCs w:val="20"/>
           <w:lang w:eastAsia="it-IT"/>
         </w:rPr>
-        <w:t xml:space="preserve"> un supertipo graphicElement*. Ottenuto quest’ultimo ad esempio è possibile invocare il metodo astratto draw(grafico*, int) dove passando solamente il grafico su cui disegnare e lo slot di appartenenza </w:t>
-      </w:r>
+        <w:t xml:space="preserve"> un supertipo graphicElement*. Ottenuto quest’ultimo ad esempio è possibile invocare il metodo astratto </w:t>
+      </w:r>
+      <w:proofErr w:type="gramStart"/>
       <w:r>
         <w:rPr>
           <w:rFonts w:ascii="Calibri" w:eastAsia="Times New Roman" w:hAnsi="Calibri" w:cs="Times New Roman"/>
@@ -3003,8 +3094,9 @@
           <w:szCs w:val="20"/>
           <w:lang w:eastAsia="it-IT"/>
         </w:rPr>
-        <w:t xml:space="preserve">(ovvero gli Slot Input descritti </w:t>
-      </w:r>
+        <w:t>draw(</w:t>
+      </w:r>
+      <w:proofErr w:type="gramEnd"/>
       <w:r>
         <w:rPr>
           <w:rFonts w:ascii="Calibri" w:eastAsia="Times New Roman" w:hAnsi="Calibri" w:cs="Times New Roman"/>
@@ -3013,7 +3105,7 @@
           <w:szCs w:val="20"/>
           <w:lang w:eastAsia="it-IT"/>
         </w:rPr>
-        <w:t xml:space="preserve">graficamente </w:t>
+        <w:t xml:space="preserve">grafico*, int) dove passando solamente il grafico su cui disegnare e lo slot di appartenenza </w:t>
       </w:r>
       <w:r>
         <w:rPr>
@@ -3023,7 +3115,7 @@
           <w:szCs w:val="20"/>
           <w:lang w:eastAsia="it-IT"/>
         </w:rPr>
-        <w:t xml:space="preserve">più in basso nello schema generale della gui) </w:t>
+        <w:t xml:space="preserve">(ovvero gli Slot Input descritti </w:t>
       </w:r>
       <w:r>
         <w:rPr>
@@ -3033,7 +3125,7 @@
           <w:szCs w:val="20"/>
           <w:lang w:eastAsia="it-IT"/>
         </w:rPr>
-        <w:t xml:space="preserve">disegna a Runtime l’elemento corretto. </w:t>
+        <w:t xml:space="preserve">graficamente </w:t>
       </w:r>
       <w:r>
         <w:rPr>
@@ -3043,7 +3135,7 @@
           <w:szCs w:val="20"/>
           <w:lang w:eastAsia="it-IT"/>
         </w:rPr>
-        <w:t xml:space="preserve">Com’è intuibile draw(…) è virtuale e protected (per ragioni di estensibilità) e per questo motivo è stata definita una funzione pubblica drawing(…) con i medesimi parametri di draw </w:t>
+        <w:t xml:space="preserve">più in basso nello schema generale della gui) </w:t>
       </w:r>
       <w:r>
         <w:rPr>
@@ -3053,7 +3145,7 @@
           <w:szCs w:val="20"/>
           <w:lang w:eastAsia="it-IT"/>
         </w:rPr>
-        <w:t>per permettere il disegno</w:t>
+        <w:t xml:space="preserve">disegna a Runtime l’elemento corretto. </w:t>
       </w:r>
       <w:r>
         <w:rPr>
@@ -3063,8 +3155,9 @@
           <w:szCs w:val="20"/>
           <w:lang w:eastAsia="it-IT"/>
         </w:rPr>
-        <w:t>.</w:t>
-      </w:r>
+        <w:t xml:space="preserve">Com’è intuibile </w:t>
+      </w:r>
+      <w:proofErr w:type="gramStart"/>
       <w:r>
         <w:rPr>
           <w:rFonts w:ascii="Calibri" w:eastAsia="Times New Roman" w:hAnsi="Calibri" w:cs="Times New Roman"/>
@@ -3073,8 +3166,9 @@
           <w:szCs w:val="20"/>
           <w:lang w:eastAsia="it-IT"/>
         </w:rPr>
-        <w:t xml:space="preserve"> </w:t>
-      </w:r>
+        <w:t>draw(</w:t>
+      </w:r>
+      <w:proofErr w:type="gramEnd"/>
       <w:r>
         <w:rPr>
           <w:rFonts w:ascii="Calibri" w:eastAsia="Times New Roman" w:hAnsi="Calibri" w:cs="Times New Roman"/>
@@ -3083,6 +3177,26 @@
           <w:szCs w:val="20"/>
           <w:lang w:eastAsia="it-IT"/>
         </w:rPr>
+        <w:t>…) è virtuale e protected (per ragioni di estensibilità) e per questo motivo è stata definita una funzione pubblica drawing(…) con i medesimi parametri di draw per permettere il disegno.</w:t>
+      </w:r>
+      <w:r>
+        <w:rPr>
+          <w:rFonts w:ascii="Calibri" w:eastAsia="Times New Roman" w:hAnsi="Calibri" w:cs="Times New Roman"/>
+          <w:i/>
+          <w:sz w:val="20"/>
+          <w:szCs w:val="20"/>
+          <w:lang w:eastAsia="it-IT"/>
+        </w:rPr>
+        <w:t xml:space="preserve"> </w:t>
+      </w:r>
+      <w:r>
+        <w:rPr>
+          <w:rFonts w:ascii="Calibri" w:eastAsia="Times New Roman" w:hAnsi="Calibri" w:cs="Times New Roman"/>
+          <w:i/>
+          <w:sz w:val="20"/>
+          <w:szCs w:val="20"/>
+          <w:lang w:eastAsia="it-IT"/>
+        </w:rPr>
         <w:t xml:space="preserve">Potrebbe essere presente un warning dovuto al </w:t>
       </w:r>
       <w:r>
@@ -3101,24 +3215,18 @@
           <w:sz w:val="20"/>
           <w:szCs w:val="20"/>
         </w:rPr>
-        <w:t>[-Wreturn-type]</w:t>
-      </w:r>
+        <w:t xml:space="preserve">[-Wreturn-type] “control may reach end of non-void </w:t>
+      </w:r>
+      <w:proofErr w:type="spellStart"/>
       <w:r>
         <w:rPr>
           <w:color w:val="000000" w:themeColor="text1"/>
           <w:sz w:val="20"/>
           <w:szCs w:val="20"/>
         </w:rPr>
-        <w:t xml:space="preserve"> “</w:t>
-      </w:r>
-      <w:r>
-        <w:rPr>
-          <w:color w:val="000000" w:themeColor="text1"/>
-          <w:sz w:val="20"/>
-          <w:szCs w:val="20"/>
-        </w:rPr>
-        <w:t>control may reach end of non-void function</w:t>
-      </w:r>
+        <w:t>function</w:t>
+      </w:r>
+      <w:proofErr w:type="spellEnd"/>
       <w:r>
         <w:rPr>
           <w:color w:val="000000" w:themeColor="text1"/>
@@ -5304,7 +5412,49 @@
           <w:szCs w:val="20"/>
           <w:lang w:eastAsia="it-IT"/>
         </w:rPr>
-        <w:t>è stato rimosso tutto il codice ridondante, per esempio per evitare questo su loadColor(…) si è fatto uso di una QMap</w:t>
+        <w:t xml:space="preserve">è stato rimosso tutto il codice ridondante, per esempio per evitare questo </w:t>
+      </w:r>
+      <w:r>
+        <w:rPr>
+          <w:rFonts w:ascii="Calibri" w:eastAsia="Times New Roman" w:hAnsi="Calibri" w:cs="Calibri"/>
+          <w:i/>
+          <w:sz w:val="20"/>
+          <w:szCs w:val="20"/>
+          <w:lang w:eastAsia="it-IT"/>
+        </w:rPr>
+        <w:t xml:space="preserve">problema </w:t>
+      </w:r>
+      <w:r>
+        <w:rPr>
+          <w:rFonts w:ascii="Calibri" w:eastAsia="Times New Roman" w:hAnsi="Calibri" w:cs="Calibri"/>
+          <w:i/>
+          <w:sz w:val="20"/>
+          <w:szCs w:val="20"/>
+          <w:lang w:eastAsia="it-IT"/>
+        </w:rPr>
+        <w:t xml:space="preserve">su </w:t>
+      </w:r>
+      <w:proofErr w:type="gramStart"/>
+      <w:r>
+        <w:rPr>
+          <w:rFonts w:ascii="Calibri" w:eastAsia="Times New Roman" w:hAnsi="Calibri" w:cs="Calibri"/>
+          <w:i/>
+          <w:sz w:val="20"/>
+          <w:szCs w:val="20"/>
+          <w:lang w:eastAsia="it-IT"/>
+        </w:rPr>
+        <w:t>loadColor(</w:t>
+      </w:r>
+      <w:proofErr w:type="gramEnd"/>
+      <w:r>
+        <w:rPr>
+          <w:rFonts w:ascii="Calibri" w:eastAsia="Times New Roman" w:hAnsi="Calibri" w:cs="Calibri"/>
+          <w:i/>
+          <w:sz w:val="20"/>
+          <w:szCs w:val="20"/>
+          <w:lang w:eastAsia="it-IT"/>
+        </w:rPr>
+        <w:t>…) si è fatto uso di una QMap</w:t>
       </w:r>
       <w:r>
         <w:rPr>
@@ -5331,7 +5481,27 @@
           <w:szCs w:val="20"/>
           <w:lang w:eastAsia="it-IT"/>
         </w:rPr>
-        <w:t>Ad esempio nello slot drawAndReturn()  i</w:t>
+        <w:t xml:space="preserve">Ad esempio nello slot </w:t>
+      </w:r>
+      <w:proofErr w:type="gramStart"/>
+      <w:r>
+        <w:rPr>
+          <w:rFonts w:ascii="Calibri" w:eastAsia="Times New Roman" w:hAnsi="Calibri" w:cs="Calibri"/>
+          <w:sz w:val="20"/>
+          <w:szCs w:val="20"/>
+          <w:lang w:eastAsia="it-IT"/>
+        </w:rPr>
+        <w:t>drawAndReturn(</w:t>
+      </w:r>
+      <w:proofErr w:type="gramEnd"/>
+      <w:r>
+        <w:rPr>
+          <w:rFonts w:ascii="Calibri" w:eastAsia="Times New Roman" w:hAnsi="Calibri" w:cs="Calibri"/>
+          <w:sz w:val="20"/>
+          <w:szCs w:val="20"/>
+          <w:lang w:eastAsia="it-IT"/>
+        </w:rPr>
+        <w:t>)  i</w:t>
       </w:r>
       <w:r>
         <w:rPr>
@@ -5396,7 +5566,124 @@
           <w:szCs w:val="20"/>
           <w:lang w:eastAsia="it-IT"/>
         </w:rPr>
-        <w:t xml:space="preserve"> Questo puntatore viene analizzato a Runtime anche dai metodi della barra laterale di sinistra. </w:t>
+        <w:t xml:space="preserve"> </w:t>
+      </w:r>
+      <w:r>
+        <w:rPr>
+          <w:rFonts w:ascii="Calibri" w:eastAsia="Times New Roman" w:hAnsi="Calibri" w:cs="Calibri"/>
+          <w:i/>
+          <w:sz w:val="20"/>
+          <w:szCs w:val="20"/>
+          <w:lang w:eastAsia="it-IT"/>
+        </w:rPr>
+        <w:t>Il puntatore ritornato dal parser del modello</w:t>
+      </w:r>
+      <w:r>
+        <w:rPr>
+          <w:rFonts w:ascii="Calibri" w:eastAsia="Times New Roman" w:hAnsi="Calibri" w:cs="Calibri"/>
+          <w:i/>
+          <w:sz w:val="20"/>
+          <w:szCs w:val="20"/>
+          <w:lang w:eastAsia="it-IT"/>
+        </w:rPr>
+        <w:t xml:space="preserve"> </w:t>
+      </w:r>
+      <w:r>
+        <w:rPr>
+          <w:rFonts w:ascii="Calibri" w:eastAsia="Times New Roman" w:hAnsi="Calibri" w:cs="Calibri"/>
+          <w:i/>
+          <w:sz w:val="20"/>
+          <w:szCs w:val="20"/>
+          <w:lang w:eastAsia="it-IT"/>
+        </w:rPr>
+        <w:t xml:space="preserve">non viene eliminato alla fine di questo </w:t>
+      </w:r>
+      <w:r>
+        <w:rPr>
+          <w:rFonts w:ascii="Calibri" w:eastAsia="Times New Roman" w:hAnsi="Calibri" w:cs="Calibri"/>
+          <w:i/>
+          <w:sz w:val="20"/>
+          <w:szCs w:val="20"/>
+          <w:lang w:eastAsia="it-IT"/>
+        </w:rPr>
+        <w:t>slot</w:t>
+      </w:r>
+      <w:r>
+        <w:rPr>
+          <w:rFonts w:ascii="Calibri" w:eastAsia="Times New Roman" w:hAnsi="Calibri" w:cs="Calibri"/>
+          <w:i/>
+          <w:sz w:val="20"/>
+          <w:szCs w:val="20"/>
+          <w:lang w:eastAsia="it-IT"/>
+        </w:rPr>
+        <w:t xml:space="preserve">, anzi viene inserito in un vettore di puntatori ad inputitem* per poter essere </w:t>
+      </w:r>
+      <w:r>
+        <w:rPr>
+          <w:rFonts w:ascii="Calibri" w:eastAsia="Times New Roman" w:hAnsi="Calibri" w:cs="Calibri"/>
+          <w:i/>
+          <w:sz w:val="20"/>
+          <w:szCs w:val="20"/>
+          <w:lang w:eastAsia="it-IT"/>
+        </w:rPr>
+        <w:t xml:space="preserve">analizzato </w:t>
+      </w:r>
+      <w:r>
+        <w:rPr>
+          <w:rFonts w:ascii="Calibri" w:eastAsia="Times New Roman" w:hAnsi="Calibri" w:cs="Calibri"/>
+          <w:i/>
+          <w:sz w:val="20"/>
+          <w:szCs w:val="20"/>
+          <w:lang w:eastAsia="it-IT"/>
+        </w:rPr>
+        <w:t>nuovamente in futuro</w:t>
+      </w:r>
+      <w:r>
+        <w:rPr>
+          <w:rFonts w:ascii="Calibri" w:eastAsia="Times New Roman" w:hAnsi="Calibri" w:cs="Calibri"/>
+          <w:i/>
+          <w:sz w:val="20"/>
+          <w:szCs w:val="20"/>
+          <w:lang w:eastAsia="it-IT"/>
+        </w:rPr>
+        <w:t xml:space="preserve"> </w:t>
+      </w:r>
+      <w:r>
+        <w:rPr>
+          <w:rFonts w:ascii="Calibri" w:eastAsia="Times New Roman" w:hAnsi="Calibri" w:cs="Calibri"/>
+          <w:sz w:val="20"/>
+          <w:szCs w:val="20"/>
+          <w:lang w:eastAsia="it-IT"/>
+        </w:rPr>
+        <w:t>anche dai metodi della barra laterale di sinis</w:t>
+      </w:r>
+      <w:r>
+        <w:rPr>
+          <w:rFonts w:ascii="Calibri" w:eastAsia="Times New Roman" w:hAnsi="Calibri" w:cs="Calibri"/>
+          <w:sz w:val="20"/>
+          <w:szCs w:val="20"/>
+          <w:lang w:eastAsia="it-IT"/>
+        </w:rPr>
+        <w:t xml:space="preserve">tra, </w:t>
+      </w:r>
+      <w:r>
+        <w:rPr>
+          <w:rFonts w:ascii="Calibri" w:eastAsia="Times New Roman" w:hAnsi="Calibri" w:cs="Calibri"/>
+          <w:i/>
+          <w:sz w:val="20"/>
+          <w:szCs w:val="20"/>
+          <w:lang w:eastAsia="it-IT"/>
+        </w:rPr>
+        <w:t>verrà eliminato solamente dal distruttore all’uscita.</w:t>
+      </w:r>
+      <w:r>
+        <w:rPr>
+          <w:rFonts w:ascii="Calibri" w:eastAsia="Times New Roman" w:hAnsi="Calibri" w:cs="Calibri"/>
+          <w:sz w:val="20"/>
+          <w:szCs w:val="20"/>
+          <w:lang w:eastAsia="it-IT"/>
+        </w:rPr>
+        <w:t xml:space="preserve"> </w:t>
       </w:r>
       <w:r>
         <w:rPr>
@@ -5423,7 +5710,27 @@
           <w:szCs w:val="20"/>
           <w:lang w:eastAsia="it-IT"/>
         </w:rPr>
-        <w:t>morfismo anche su remove_qle()</w:t>
+        <w:t>morfismo anche su remove_</w:t>
+      </w:r>
+      <w:proofErr w:type="gramStart"/>
+      <w:r>
+        <w:rPr>
+          <w:rFonts w:ascii="Calibri" w:eastAsia="Times New Roman" w:hAnsi="Calibri" w:cs="Calibri"/>
+          <w:sz w:val="20"/>
+          <w:szCs w:val="20"/>
+          <w:lang w:eastAsia="it-IT"/>
+        </w:rPr>
+        <w:t>qle(</w:t>
+      </w:r>
+      <w:proofErr w:type="gramEnd"/>
+      <w:r>
+        <w:rPr>
+          <w:rFonts w:ascii="Calibri" w:eastAsia="Times New Roman" w:hAnsi="Calibri" w:cs="Calibri"/>
+          <w:sz w:val="20"/>
+          <w:szCs w:val="20"/>
+          <w:lang w:eastAsia="it-IT"/>
+        </w:rPr>
+        <w:t>)</w:t>
       </w:r>
       <w:r>
         <w:rPr>
@@ -5440,10 +5747,8 @@
         <w:spacing w:before="100" w:beforeAutospacing="1" w:after="100" w:afterAutospacing="1"/>
         <w:rPr>
           <w:rFonts w:ascii="Calibri" w:eastAsia="Times New Roman" w:hAnsi="Calibri" w:cs="Calibri"/>
-          <w:b/>
-          <w:bCs/>
-          <w:sz w:val="30"/>
-          <w:szCs w:val="30"/>
+          <w:sz w:val="20"/>
+          <w:szCs w:val="20"/>
           <w:lang w:eastAsia="it-IT"/>
         </w:rPr>
       </w:pPr>
@@ -5693,6 +5998,15 @@
         </w:rPr>
         <w:t xml:space="preserve"> ci sentiamo esclusi nel mettere mano a questa parte di codice. </w:t>
       </w:r>
+      <w:r>
+        <w:rPr>
+          <w:rFonts w:ascii="Calibri" w:eastAsia="Times New Roman" w:hAnsi="Calibri" w:cs="Calibri"/>
+          <w:sz w:val="20"/>
+          <w:szCs w:val="20"/>
+          <w:lang w:eastAsia="it-IT"/>
+        </w:rPr>
+        <w:t xml:space="preserve"> L’aspetto interessante di questa classe è stata la scelta di creare una matrice smart (corredata di metodi per gestire il garbage, nota: gli elementi grafici devono essere eliminati con l’apposito metodo di QCustomPlot) che gestisca per ogni slot di input i segmenti (QCPItemLine*) che compongono la figura ottenuta dal parser.</w:t>
+      </w:r>
     </w:p>
     <w:p>
       <w:pPr>
@@ -5718,74 +6032,81 @@
           <w:rFonts w:ascii="Times New Roman" w:eastAsia="Times New Roman" w:hAnsi="Times New Roman" w:cs="Times New Roman"/>
           <w:lang w:eastAsia="it-IT"/>
         </w:rPr>
+        <w:tab/>
+      </w:r>
+      <w:r>
+        <w:rPr>
+          <w:rFonts w:ascii="Times New Roman" w:eastAsia="Times New Roman" w:hAnsi="Times New Roman" w:cs="Times New Roman"/>
+          <w:lang w:eastAsia="it-IT"/>
+        </w:rPr>
+        <w:tab/>
+      </w:r>
+      <w:r>
+        <w:rPr>
+          <w:rFonts w:ascii="Times New Roman" w:eastAsia="Times New Roman" w:hAnsi="Times New Roman" w:cs="Times New Roman"/>
+          <w:lang w:eastAsia="it-IT"/>
+        </w:rPr>
+        <w:tab/>
+      </w:r>
+      <w:r>
+        <w:rPr>
+          <w:rFonts w:ascii="Times New Roman" w:eastAsia="Times New Roman" w:hAnsi="Times New Roman" w:cs="Times New Roman"/>
+          <w:lang w:eastAsia="it-IT"/>
+        </w:rPr>
+        <w:tab/>
+      </w:r>
+      <w:r>
+        <w:rPr>
+          <w:rFonts w:ascii="Times New Roman" w:eastAsia="Times New Roman" w:hAnsi="Times New Roman" w:cs="Times New Roman"/>
+          <w:lang w:eastAsia="it-IT"/>
+        </w:rPr>
+        <w:tab/>
+      </w:r>
+      <w:r>
+        <w:rPr>
+          <w:rFonts w:ascii="Times New Roman" w:eastAsia="Times New Roman" w:hAnsi="Times New Roman" w:cs="Times New Roman"/>
+          <w:lang w:eastAsia="it-IT"/>
+        </w:rPr>
+        <w:tab/>
+      </w:r>
+      <w:r>
+        <w:rPr>
+          <w:rFonts w:ascii="Times New Roman" w:eastAsia="Times New Roman" w:hAnsi="Times New Roman" w:cs="Times New Roman"/>
+          <w:lang w:eastAsia="it-IT"/>
+        </w:rPr>
+        <w:tab/>
+      </w:r>
+      <w:r>
+        <w:rPr>
+          <w:rFonts w:ascii="Times New Roman" w:eastAsia="Times New Roman" w:hAnsi="Times New Roman" w:cs="Times New Roman"/>
+          <w:lang w:eastAsia="it-IT"/>
+        </w:rPr>
+        <w:tab/>
+      </w:r>
+      <w:r>
+        <w:rPr>
+          <w:rFonts w:ascii="Times New Roman" w:eastAsia="Times New Roman" w:hAnsi="Times New Roman" w:cs="Times New Roman"/>
+          <w:lang w:eastAsia="it-IT"/>
+        </w:rPr>
+        <w:tab/>
+        <w:t xml:space="preserve">                      </w:t>
+      </w:r>
+      <w:r>
+        <w:rPr>
+          <w:rFonts w:ascii="Times New Roman" w:eastAsia="Times New Roman" w:hAnsi="Times New Roman" w:cs="Times New Roman"/>
+          <w:lang w:eastAsia="it-IT"/>
+        </w:rPr>
+        <w:t xml:space="preserve">           </w:t>
+      </w:r>
+      <w:r>
+        <w:rPr>
+          <w:rFonts w:ascii="Times New Roman" w:eastAsia="Times New Roman" w:hAnsi="Times New Roman" w:cs="Times New Roman"/>
+          <w:lang w:eastAsia="it-IT"/>
+        </w:rPr>
         <w:t xml:space="preserve"> </w:t>
       </w:r>
       <w:r>
         <w:rPr>
-          <w:rFonts w:ascii="Times New Roman" w:eastAsia="Times New Roman" w:hAnsi="Times New Roman" w:cs="Times New Roman"/>
-          <w:lang w:eastAsia="it-IT"/>
-        </w:rPr>
-        <w:tab/>
-      </w:r>
-      <w:r>
-        <w:rPr>
-          <w:rFonts w:ascii="Times New Roman" w:eastAsia="Times New Roman" w:hAnsi="Times New Roman" w:cs="Times New Roman"/>
-          <w:lang w:eastAsia="it-IT"/>
-        </w:rPr>
-        <w:tab/>
-      </w:r>
-      <w:r>
-        <w:rPr>
-          <w:rFonts w:ascii="Times New Roman" w:eastAsia="Times New Roman" w:hAnsi="Times New Roman" w:cs="Times New Roman"/>
-          <w:lang w:eastAsia="it-IT"/>
-        </w:rPr>
-        <w:tab/>
-      </w:r>
-      <w:r>
-        <w:rPr>
-          <w:rFonts w:ascii="Times New Roman" w:eastAsia="Times New Roman" w:hAnsi="Times New Roman" w:cs="Times New Roman"/>
-          <w:lang w:eastAsia="it-IT"/>
-        </w:rPr>
-        <w:tab/>
-      </w:r>
-      <w:r>
-        <w:rPr>
-          <w:rFonts w:ascii="Times New Roman" w:eastAsia="Times New Roman" w:hAnsi="Times New Roman" w:cs="Times New Roman"/>
-          <w:lang w:eastAsia="it-IT"/>
-        </w:rPr>
-        <w:tab/>
-      </w:r>
-      <w:r>
-        <w:rPr>
-          <w:rFonts w:ascii="Times New Roman" w:eastAsia="Times New Roman" w:hAnsi="Times New Roman" w:cs="Times New Roman"/>
-          <w:lang w:eastAsia="it-IT"/>
-        </w:rPr>
-        <w:tab/>
-      </w:r>
-      <w:r>
-        <w:rPr>
-          <w:rFonts w:ascii="Times New Roman" w:eastAsia="Times New Roman" w:hAnsi="Times New Roman" w:cs="Times New Roman"/>
-          <w:lang w:eastAsia="it-IT"/>
-        </w:rPr>
-        <w:tab/>
-      </w:r>
-      <w:r>
-        <w:rPr>
-          <w:rFonts w:ascii="Times New Roman" w:eastAsia="Times New Roman" w:hAnsi="Times New Roman" w:cs="Times New Roman"/>
-          <w:lang w:eastAsia="it-IT"/>
-        </w:rPr>
-        <w:tab/>
-      </w:r>
-      <w:r>
-        <w:rPr>
-          <w:rFonts w:ascii="Times New Roman" w:eastAsia="Times New Roman" w:hAnsi="Times New Roman" w:cs="Times New Roman"/>
-          <w:lang w:eastAsia="it-IT"/>
-        </w:rPr>
-        <w:tab/>
-        <w:t xml:space="preserve">                       </w:t>
-      </w:r>
-      <w:r>
-        <w:rPr>
           <w:rFonts w:ascii="Calibri" w:eastAsia="Times New Roman" w:hAnsi="Calibri" w:cs="Calibri"/>
           <w:sz w:val="20"/>
           <w:szCs w:val="20"/>
@@ -5800,272 +6121,281 @@
           <w:szCs w:val="20"/>
           <w:lang w:eastAsia="it-IT"/>
         </w:rPr>
-        <w:t>ter ridefinire dragMoveEvent(…) e dropEvent(…)</w:t>
-      </w:r>
-      <w:r>
-        <w:rPr>
-          <w:rFonts w:ascii="Calibri" w:eastAsia="Times New Roman" w:hAnsi="Calibri" w:cs="Calibri"/>
-          <w:sz w:val="20"/>
-          <w:szCs w:val="20"/>
-          <w:lang w:eastAsia="it-IT"/>
-        </w:rPr>
-        <w:t xml:space="preserve"> i due metodi virtuali protetti fondamentali per questo scopo. </w:t>
-      </w:r>
-    </w:p>
-    <w:p>
-      <w:pPr>
-        <w:spacing w:before="100" w:beforeAutospacing="1" w:after="100" w:afterAutospacing="1"/>
-        <w:rPr>
-          <w:rFonts w:ascii="Times New Roman" w:eastAsia="Times New Roman" w:hAnsi="Times New Roman" w:cs="Times New Roman"/>
-          <w:lang w:eastAsia="it-IT"/>
-        </w:rPr>
-      </w:pPr>
-      <w:r>
-        <w:rPr>
-          <w:rFonts w:ascii="Calibri" w:eastAsia="Times New Roman" w:hAnsi="Calibri" w:cs="Calibri"/>
-          <w:b/>
-          <w:bCs/>
-          <w:sz w:val="30"/>
-          <w:szCs w:val="30"/>
-          <w:lang w:eastAsia="it-IT"/>
-        </w:rPr>
-        <w:t xml:space="preserve">impostazioni.h </w:t>
-      </w:r>
-      <w:r>
-        <w:rPr>
-          <w:rFonts w:ascii="Times New Roman" w:eastAsia="Times New Roman" w:hAnsi="Times New Roman" w:cs="Times New Roman"/>
-          <w:lang w:eastAsia="it-IT"/>
-        </w:rPr>
-        <w:t xml:space="preserve">                                    </w:t>
-      </w:r>
-      <w:r>
-        <w:rPr>
-          <w:rFonts w:ascii="Times New Roman" w:eastAsia="Times New Roman" w:hAnsi="Times New Roman" w:cs="Times New Roman"/>
-          <w:lang w:eastAsia="it-IT"/>
-        </w:rPr>
-        <w:tab/>
-      </w:r>
-      <w:r>
-        <w:rPr>
-          <w:rFonts w:ascii="Times New Roman" w:eastAsia="Times New Roman" w:hAnsi="Times New Roman" w:cs="Times New Roman"/>
-          <w:lang w:eastAsia="it-IT"/>
-        </w:rPr>
-        <w:tab/>
-      </w:r>
-      <w:r>
-        <w:rPr>
-          <w:rFonts w:ascii="Times New Roman" w:eastAsia="Times New Roman" w:hAnsi="Times New Roman" w:cs="Times New Roman"/>
-          <w:lang w:eastAsia="it-IT"/>
-        </w:rPr>
-        <w:tab/>
-      </w:r>
-      <w:r>
-        <w:rPr>
-          <w:rFonts w:ascii="Times New Roman" w:eastAsia="Times New Roman" w:hAnsi="Times New Roman" w:cs="Times New Roman"/>
-          <w:lang w:eastAsia="it-IT"/>
-        </w:rPr>
-        <w:tab/>
-      </w:r>
-      <w:r>
-        <w:rPr>
-          <w:rFonts w:ascii="Times New Roman" w:eastAsia="Times New Roman" w:hAnsi="Times New Roman" w:cs="Times New Roman"/>
-          <w:lang w:eastAsia="it-IT"/>
-        </w:rPr>
-        <w:tab/>
-      </w:r>
-      <w:r>
-        <w:rPr>
-          <w:rFonts w:ascii="Times New Roman" w:eastAsia="Times New Roman" w:hAnsi="Times New Roman" w:cs="Times New Roman"/>
-          <w:lang w:eastAsia="it-IT"/>
-        </w:rPr>
-        <w:tab/>
-      </w:r>
-      <w:r>
-        <w:rPr>
-          <w:rFonts w:ascii="Times New Roman" w:eastAsia="Times New Roman" w:hAnsi="Times New Roman" w:cs="Times New Roman"/>
-          <w:lang w:eastAsia="it-IT"/>
-        </w:rPr>
-        <w:tab/>
-      </w:r>
-      <w:r>
-        <w:rPr>
-          <w:rFonts w:ascii="Times New Roman" w:eastAsia="Times New Roman" w:hAnsi="Times New Roman" w:cs="Times New Roman"/>
-          <w:lang w:eastAsia="it-IT"/>
-        </w:rPr>
-        <w:tab/>
-        <w:t xml:space="preserve">        </w:t>
-      </w:r>
-      <w:r>
-        <w:rPr>
-          <w:rFonts w:ascii="Calibri" w:eastAsia="Times New Roman" w:hAnsi="Calibri" w:cs="Calibri"/>
-          <w:sz w:val="20"/>
-          <w:szCs w:val="20"/>
-          <w:lang w:eastAsia="it-IT"/>
-        </w:rPr>
-        <w:t>Di questa classe l’unica cosa interessante da menzionare è stata l’implementazione del salvataggio. È stato creato un</w:t>
-      </w:r>
-      <w:r>
-        <w:rPr>
-          <w:rFonts w:ascii="Calibri" w:eastAsia="Times New Roman" w:hAnsi="Calibri" w:cs="Calibri"/>
-          <w:sz w:val="20"/>
-          <w:szCs w:val="20"/>
-          <w:lang w:eastAsia="it-IT"/>
-        </w:rPr>
-        <w:t xml:space="preserve"> metodo di nome saveSettings()</w:t>
-      </w:r>
-      <w:r>
-        <w:rPr>
-          <w:rFonts w:ascii="Calibri" w:eastAsia="Times New Roman" w:hAnsi="Calibri" w:cs="Calibri"/>
-          <w:sz w:val="20"/>
-          <w:szCs w:val="20"/>
-          <w:lang w:eastAsia="it-IT"/>
-        </w:rPr>
-        <w:t xml:space="preserve"> che fa uso di QSettings.h. Con tre cicli for scorro i bottoni di ogni slot e controllo se sono premuti, mi salvo il loro stato e alla prossima apertura dell</w:t>
-      </w:r>
-      <w:r>
-        <w:rPr>
-          <w:rFonts w:ascii="Calibri" w:eastAsia="Times New Roman" w:hAnsi="Calibri" w:cs="Calibri"/>
-          <w:sz w:val="20"/>
-          <w:szCs w:val="20"/>
-          <w:lang w:eastAsia="it-IT"/>
-        </w:rPr>
-        <w:t>a finestra impostazioni.h verrà</w:t>
-      </w:r>
-      <w:r>
-        <w:rPr>
-          <w:rFonts w:ascii="Calibri" w:eastAsia="Times New Roman" w:hAnsi="Calibri" w:cs="Calibri"/>
-          <w:sz w:val="20"/>
-          <w:szCs w:val="20"/>
-          <w:lang w:eastAsia="it-IT"/>
-        </w:rPr>
-        <w:t xml:space="preserve"> caricato il salvataggio (simil discorso viene fatto per il rang</w:t>
-      </w:r>
-      <w:r>
-        <w:rPr>
-          <w:rFonts w:ascii="Calibri" w:eastAsia="Times New Roman" w:hAnsi="Calibri" w:cs="Calibri"/>
-          <w:sz w:val="20"/>
-          <w:szCs w:val="20"/>
-          <w:lang w:eastAsia="it-IT"/>
-        </w:rPr>
-        <w:t>e min. e max. del grafico). Ciò</w:t>
-      </w:r>
-      <w:r>
-        <w:rPr>
-          <w:rFonts w:ascii="Calibri" w:eastAsia="Times New Roman" w:hAnsi="Calibri" w:cs="Calibri"/>
-          <w:sz w:val="20"/>
-          <w:szCs w:val="20"/>
-          <w:lang w:eastAsia="it-IT"/>
-        </w:rPr>
-        <w:t xml:space="preserve"> è possibile tramite finestra.h che, come precedentemente detto, agis</w:t>
-      </w:r>
-      <w:r>
-        <w:rPr>
-          <w:rFonts w:ascii="Calibri" w:eastAsia="Times New Roman" w:hAnsi="Calibri" w:cs="Calibri"/>
-          <w:sz w:val="20"/>
-          <w:szCs w:val="20"/>
-          <w:lang w:eastAsia="it-IT"/>
-        </w:rPr>
-        <w:t>ce da controller. Ha uno slot showOption()</w:t>
-      </w:r>
-      <w:r>
-        <w:rPr>
-          <w:rFonts w:ascii="Calibri" w:eastAsia="Times New Roman" w:hAnsi="Calibri" w:cs="Calibri"/>
-          <w:sz w:val="20"/>
-          <w:szCs w:val="20"/>
-          <w:lang w:eastAsia="it-IT"/>
-        </w:rPr>
-        <w:t xml:space="preserve"> che all’azione dell’utente crea la fi</w:t>
-      </w:r>
-      <w:r>
-        <w:rPr>
-          <w:rFonts w:ascii="Calibri" w:eastAsia="Times New Roman" w:hAnsi="Calibri" w:cs="Calibri"/>
-          <w:sz w:val="20"/>
-          <w:szCs w:val="20"/>
-          <w:lang w:eastAsia="it-IT"/>
-        </w:rPr>
-        <w:t>nestra e invoca loadSettings()</w:t>
-      </w:r>
-      <w:r>
-        <w:rPr>
-          <w:rFonts w:ascii="Calibri" w:eastAsia="Times New Roman" w:hAnsi="Calibri" w:cs="Calibri"/>
-          <w:sz w:val="20"/>
-          <w:szCs w:val="20"/>
-          <w:lang w:eastAsia="it-IT"/>
-        </w:rPr>
-        <w:t xml:space="preserve"> per caricare il salvataggio (se questo esiste). Ho</w:t>
-      </w:r>
-      <w:r>
-        <w:rPr>
-          <w:rFonts w:ascii="Calibri" w:eastAsia="Times New Roman" w:hAnsi="Calibri" w:cs="Calibri"/>
-          <w:sz w:val="20"/>
-          <w:szCs w:val="20"/>
-          <w:lang w:eastAsia="it-IT"/>
-        </w:rPr>
-        <w:t xml:space="preserve"> scelto di creare showOption()</w:t>
-      </w:r>
-      <w:r>
-        <w:rPr>
-          <w:rFonts w:ascii="Calibri" w:eastAsia="Times New Roman" w:hAnsi="Calibri" w:cs="Calibri"/>
-          <w:sz w:val="20"/>
-          <w:szCs w:val="20"/>
-          <w:lang w:eastAsia="it-IT"/>
-        </w:rPr>
-        <w:t xml:space="preserve"> per aver un miglior controllo del garbage, questo metodo insieme ad altri controlli usati alla chiusura della finestra delle impostazioni mi assicurano che essa vive solamente quando è necessaria e non per tutta la durata della calcolatrice. È presente un bug nel framework di qt che causa in certi sistemi l’errore “setNativeLocks failed resource temporaly un</w:t>
-      </w:r>
-      <w:r>
-        <w:rPr>
-          <w:rFonts w:ascii="Calibri" w:eastAsia="Times New Roman" w:hAnsi="Calibri" w:cs="Calibri"/>
-          <w:sz w:val="20"/>
-          <w:szCs w:val="20"/>
-          <w:lang w:eastAsia="it-IT"/>
-        </w:rPr>
-        <w:t>available”. Ciò</w:t>
-      </w:r>
-      <w:r>
-        <w:rPr>
-          <w:rFonts w:ascii="Calibri" w:eastAsia="Times New Roman" w:hAnsi="Calibri" w:cs="Calibri"/>
-          <w:sz w:val="20"/>
-          <w:szCs w:val="20"/>
-          <w:lang w:eastAsia="it-IT"/>
-        </w:rPr>
-        <w:t xml:space="preserve"> è cau</w:t>
-      </w:r>
-      <w:r>
-        <w:rPr>
-          <w:rFonts w:ascii="Calibri" w:eastAsia="Times New Roman" w:hAnsi="Calibri" w:cs="Calibri"/>
-          <w:sz w:val="20"/>
-          <w:szCs w:val="20"/>
-          <w:lang w:eastAsia="it-IT"/>
-        </w:rPr>
-        <w:t>sato dalla chiamata del metodo sync() all’interno della classe QSettings</w:t>
-      </w:r>
-      <w:r>
-        <w:rPr>
-          <w:rFonts w:ascii="Calibri" w:eastAsia="Times New Roman" w:hAnsi="Calibri" w:cs="Calibri"/>
-          <w:sz w:val="20"/>
-          <w:szCs w:val="20"/>
-          <w:lang w:eastAsia="it-IT"/>
-        </w:rPr>
-        <w:t xml:space="preserve"> solamente in contesti particolari ovvero quando il “.conf” file è localizzato in un dispositivo di rete (proprio il caso del laboratorio, mentre sulla macchina virtuale locale data dal professore e nell’ambiente di test e sviluppo non ci sono problemi). Riporto qui un altro utente che ha segnalato il bug all’interno di </w:t>
-      </w:r>
-      <w:r>
-        <w:rPr>
-          <w:rFonts w:ascii="Times New Roman" w:eastAsia="Times New Roman" w:hAnsi="Times New Roman" w:cs="Times New Roman"/>
-          <w:lang w:eastAsia="it-IT"/>
-        </w:rPr>
-        <w:t xml:space="preserve">                                                                     </w:t>
-      </w:r>
-      <w:r>
-        <w:rPr>
-          <w:rFonts w:ascii="Times New Roman" w:eastAsia="Times New Roman" w:hAnsi="Times New Roman" w:cs="Times New Roman"/>
-          <w:lang w:eastAsia="it-IT"/>
-        </w:rPr>
-        <w:t xml:space="preserve">                                        </w:t>
+        <w:t>ter ridefinire dragMoveEvent(…) e dropEvent(…</w:t>
       </w:r>
       <w:bookmarkStart w:id="0" w:name="_GoBack"/>
       <w:bookmarkEnd w:id="0"/>
       <w:r>
         <w:rPr>
+          <w:rFonts w:ascii="Calibri" w:eastAsia="Times New Roman" w:hAnsi="Calibri" w:cs="Calibri"/>
+          <w:sz w:val="20"/>
+          <w:szCs w:val="20"/>
+          <w:lang w:eastAsia="it-IT"/>
+        </w:rPr>
+        <w:t>)</w:t>
+      </w:r>
+      <w:r>
+        <w:rPr>
+          <w:rFonts w:ascii="Calibri" w:eastAsia="Times New Roman" w:hAnsi="Calibri" w:cs="Calibri"/>
+          <w:sz w:val="20"/>
+          <w:szCs w:val="20"/>
+          <w:lang w:eastAsia="it-IT"/>
+        </w:rPr>
+        <w:t xml:space="preserve"> i due metodi virtuali protetti fondamentali per questo scopo. </w:t>
+      </w:r>
+    </w:p>
+    <w:p>
+      <w:pPr>
+        <w:spacing w:before="100" w:beforeAutospacing="1" w:after="100" w:afterAutospacing="1"/>
+        <w:rPr>
+          <w:rFonts w:ascii="Times New Roman" w:eastAsia="Times New Roman" w:hAnsi="Times New Roman" w:cs="Times New Roman"/>
+          <w:lang w:eastAsia="it-IT"/>
+        </w:rPr>
+      </w:pPr>
+      <w:r>
+        <w:rPr>
+          <w:rFonts w:ascii="Calibri" w:eastAsia="Times New Roman" w:hAnsi="Calibri" w:cs="Calibri"/>
+          <w:b/>
+          <w:bCs/>
+          <w:sz w:val="30"/>
+          <w:szCs w:val="30"/>
+          <w:lang w:eastAsia="it-IT"/>
+        </w:rPr>
+        <w:t xml:space="preserve">impostazioni.h </w:t>
+      </w:r>
+      <w:r>
+        <w:rPr>
+          <w:rFonts w:ascii="Times New Roman" w:eastAsia="Times New Roman" w:hAnsi="Times New Roman" w:cs="Times New Roman"/>
+          <w:lang w:eastAsia="it-IT"/>
+        </w:rPr>
+        <w:t xml:space="preserve">                                    </w:t>
+      </w:r>
+      <w:r>
+        <w:rPr>
+          <w:rFonts w:ascii="Times New Roman" w:eastAsia="Times New Roman" w:hAnsi="Times New Roman" w:cs="Times New Roman"/>
+          <w:lang w:eastAsia="it-IT"/>
+        </w:rPr>
+        <w:tab/>
+      </w:r>
+      <w:r>
+        <w:rPr>
+          <w:rFonts w:ascii="Times New Roman" w:eastAsia="Times New Roman" w:hAnsi="Times New Roman" w:cs="Times New Roman"/>
+          <w:lang w:eastAsia="it-IT"/>
+        </w:rPr>
+        <w:tab/>
+      </w:r>
+      <w:r>
+        <w:rPr>
+          <w:rFonts w:ascii="Times New Roman" w:eastAsia="Times New Roman" w:hAnsi="Times New Roman" w:cs="Times New Roman"/>
+          <w:lang w:eastAsia="it-IT"/>
+        </w:rPr>
+        <w:tab/>
+      </w:r>
+      <w:r>
+        <w:rPr>
+          <w:rFonts w:ascii="Times New Roman" w:eastAsia="Times New Roman" w:hAnsi="Times New Roman" w:cs="Times New Roman"/>
+          <w:lang w:eastAsia="it-IT"/>
+        </w:rPr>
+        <w:tab/>
+      </w:r>
+      <w:r>
+        <w:rPr>
+          <w:rFonts w:ascii="Times New Roman" w:eastAsia="Times New Roman" w:hAnsi="Times New Roman" w:cs="Times New Roman"/>
+          <w:lang w:eastAsia="it-IT"/>
+        </w:rPr>
+        <w:tab/>
+      </w:r>
+      <w:r>
+        <w:rPr>
+          <w:rFonts w:ascii="Times New Roman" w:eastAsia="Times New Roman" w:hAnsi="Times New Roman" w:cs="Times New Roman"/>
+          <w:lang w:eastAsia="it-IT"/>
+        </w:rPr>
+        <w:tab/>
+      </w:r>
+      <w:r>
+        <w:rPr>
+          <w:rFonts w:ascii="Times New Roman" w:eastAsia="Times New Roman" w:hAnsi="Times New Roman" w:cs="Times New Roman"/>
+          <w:lang w:eastAsia="it-IT"/>
+        </w:rPr>
+        <w:tab/>
+      </w:r>
+      <w:r>
+        <w:rPr>
+          <w:rFonts w:ascii="Times New Roman" w:eastAsia="Times New Roman" w:hAnsi="Times New Roman" w:cs="Times New Roman"/>
+          <w:lang w:eastAsia="it-IT"/>
+        </w:rPr>
+        <w:tab/>
+        <w:t xml:space="preserve">        </w:t>
+      </w:r>
+      <w:r>
+        <w:rPr>
+          <w:rFonts w:ascii="Calibri" w:eastAsia="Times New Roman" w:hAnsi="Calibri" w:cs="Calibri"/>
+          <w:sz w:val="20"/>
+          <w:szCs w:val="20"/>
+          <w:lang w:eastAsia="it-IT"/>
+        </w:rPr>
+        <w:t>Di questa classe l’unica cosa interessante da menzionare è stata l’implementazione del salvataggio. È stato creato un</w:t>
+      </w:r>
+      <w:r>
+        <w:rPr>
+          <w:rFonts w:ascii="Calibri" w:eastAsia="Times New Roman" w:hAnsi="Calibri" w:cs="Calibri"/>
+          <w:sz w:val="20"/>
+          <w:szCs w:val="20"/>
+          <w:lang w:eastAsia="it-IT"/>
+        </w:rPr>
+        <w:t xml:space="preserve"> metodo di nome saveSettings()</w:t>
+      </w:r>
+      <w:r>
+        <w:rPr>
+          <w:rFonts w:ascii="Calibri" w:eastAsia="Times New Roman" w:hAnsi="Calibri" w:cs="Calibri"/>
+          <w:sz w:val="20"/>
+          <w:szCs w:val="20"/>
+          <w:lang w:eastAsia="it-IT"/>
+        </w:rPr>
+        <w:t xml:space="preserve"> che fa uso di QSettings.h. Con tre cicli for scorro i bottoni di ogni slot e controllo se sono premuti, mi salvo il loro stato e alla prossima apertura dell</w:t>
+      </w:r>
+      <w:r>
+        <w:rPr>
+          <w:rFonts w:ascii="Calibri" w:eastAsia="Times New Roman" w:hAnsi="Calibri" w:cs="Calibri"/>
+          <w:sz w:val="20"/>
+          <w:szCs w:val="20"/>
+          <w:lang w:eastAsia="it-IT"/>
+        </w:rPr>
+        <w:t>a finestra impostazioni.h verrà</w:t>
+      </w:r>
+      <w:r>
+        <w:rPr>
+          <w:rFonts w:ascii="Calibri" w:eastAsia="Times New Roman" w:hAnsi="Calibri" w:cs="Calibri"/>
+          <w:sz w:val="20"/>
+          <w:szCs w:val="20"/>
+          <w:lang w:eastAsia="it-IT"/>
+        </w:rPr>
+        <w:t xml:space="preserve"> caricato il salvataggio (simil discorso viene fatto per il rang</w:t>
+      </w:r>
+      <w:r>
+        <w:rPr>
+          <w:rFonts w:ascii="Calibri" w:eastAsia="Times New Roman" w:hAnsi="Calibri" w:cs="Calibri"/>
+          <w:sz w:val="20"/>
+          <w:szCs w:val="20"/>
+          <w:lang w:eastAsia="it-IT"/>
+        </w:rPr>
+        <w:t>e min. e max. del grafico). Ciò</w:t>
+      </w:r>
+      <w:r>
+        <w:rPr>
+          <w:rFonts w:ascii="Calibri" w:eastAsia="Times New Roman" w:hAnsi="Calibri" w:cs="Calibri"/>
+          <w:sz w:val="20"/>
+          <w:szCs w:val="20"/>
+          <w:lang w:eastAsia="it-IT"/>
+        </w:rPr>
+        <w:t xml:space="preserve"> è possibile tramite finestra.h che, come precedentemente detto, agis</w:t>
+      </w:r>
+      <w:r>
+        <w:rPr>
+          <w:rFonts w:ascii="Calibri" w:eastAsia="Times New Roman" w:hAnsi="Calibri" w:cs="Calibri"/>
+          <w:sz w:val="20"/>
+          <w:szCs w:val="20"/>
+          <w:lang w:eastAsia="it-IT"/>
+        </w:rPr>
+        <w:t>ce da controller. Ha uno slot showOption()</w:t>
+      </w:r>
+      <w:r>
+        <w:rPr>
+          <w:rFonts w:ascii="Calibri" w:eastAsia="Times New Roman" w:hAnsi="Calibri" w:cs="Calibri"/>
+          <w:sz w:val="20"/>
+          <w:szCs w:val="20"/>
+          <w:lang w:eastAsia="it-IT"/>
+        </w:rPr>
+        <w:t xml:space="preserve"> che all’azione dell’utente crea la fi</w:t>
+      </w:r>
+      <w:r>
+        <w:rPr>
+          <w:rFonts w:ascii="Calibri" w:eastAsia="Times New Roman" w:hAnsi="Calibri" w:cs="Calibri"/>
+          <w:sz w:val="20"/>
+          <w:szCs w:val="20"/>
+          <w:lang w:eastAsia="it-IT"/>
+        </w:rPr>
+        <w:t>nestra e invoca loadSettings()</w:t>
+      </w:r>
+      <w:r>
+        <w:rPr>
+          <w:rFonts w:ascii="Calibri" w:eastAsia="Times New Roman" w:hAnsi="Calibri" w:cs="Calibri"/>
+          <w:sz w:val="20"/>
+          <w:szCs w:val="20"/>
+          <w:lang w:eastAsia="it-IT"/>
+        </w:rPr>
+        <w:t xml:space="preserve"> per caricare il salvataggio (se questo esiste). Ho</w:t>
+      </w:r>
+      <w:r>
+        <w:rPr>
+          <w:rFonts w:ascii="Calibri" w:eastAsia="Times New Roman" w:hAnsi="Calibri" w:cs="Calibri"/>
+          <w:sz w:val="20"/>
+          <w:szCs w:val="20"/>
+          <w:lang w:eastAsia="it-IT"/>
+        </w:rPr>
+        <w:t xml:space="preserve"> scelto di creare showOption()</w:t>
+      </w:r>
+      <w:r>
+        <w:rPr>
+          <w:rFonts w:ascii="Calibri" w:eastAsia="Times New Roman" w:hAnsi="Calibri" w:cs="Calibri"/>
+          <w:sz w:val="20"/>
+          <w:szCs w:val="20"/>
+          <w:lang w:eastAsia="it-IT"/>
+        </w:rPr>
+        <w:t xml:space="preserve"> per aver un miglior controllo del garbage, questo metodo insieme ad altri controlli usati alla chiusura della finestra delle impostazioni mi assicurano che essa vive solamente quando è necessaria e non per tutta la durata della calcolatrice. È presente un bug nel framework di qt che causa in certi sistemi l’errore “setNativeLocks failed resource temporaly un</w:t>
+      </w:r>
+      <w:r>
+        <w:rPr>
+          <w:rFonts w:ascii="Calibri" w:eastAsia="Times New Roman" w:hAnsi="Calibri" w:cs="Calibri"/>
+          <w:sz w:val="20"/>
+          <w:szCs w:val="20"/>
+          <w:lang w:eastAsia="it-IT"/>
+        </w:rPr>
+        <w:t>available”. Ciò</w:t>
+      </w:r>
+      <w:r>
+        <w:rPr>
+          <w:rFonts w:ascii="Calibri" w:eastAsia="Times New Roman" w:hAnsi="Calibri" w:cs="Calibri"/>
+          <w:sz w:val="20"/>
+          <w:szCs w:val="20"/>
+          <w:lang w:eastAsia="it-IT"/>
+        </w:rPr>
+        <w:t xml:space="preserve"> è cau</w:t>
+      </w:r>
+      <w:r>
+        <w:rPr>
+          <w:rFonts w:ascii="Calibri" w:eastAsia="Times New Roman" w:hAnsi="Calibri" w:cs="Calibri"/>
+          <w:sz w:val="20"/>
+          <w:szCs w:val="20"/>
+          <w:lang w:eastAsia="it-IT"/>
+        </w:rPr>
+        <w:t>sato dalla chiamata del metodo sync() all’interno della classe QSettings</w:t>
+      </w:r>
+      <w:r>
+        <w:rPr>
+          <w:rFonts w:ascii="Calibri" w:eastAsia="Times New Roman" w:hAnsi="Calibri" w:cs="Calibri"/>
+          <w:sz w:val="20"/>
+          <w:szCs w:val="20"/>
+          <w:lang w:eastAsia="it-IT"/>
+        </w:rPr>
+        <w:t xml:space="preserve"> solamente in contesti particolari ovvero quando il “.conf” file è localizzato in un dispositivo di rete (proprio il caso del laboratorio, mentre sulla macchina virtuale locale data dal professore e nell’ambiente di test e sviluppo non ci sono problemi). Riporto qui un altro utente che ha segnalato il bug all’interno di </w:t>
+      </w:r>
+      <w:r>
+        <w:rPr>
+          <w:rFonts w:ascii="Times New Roman" w:eastAsia="Times New Roman" w:hAnsi="Times New Roman" w:cs="Times New Roman"/>
+          <w:lang w:eastAsia="it-IT"/>
+        </w:rPr>
+        <w:t xml:space="preserve">                                                                     </w:t>
+      </w:r>
+      <w:r>
+        <w:rPr>
+          <w:rFonts w:ascii="Times New Roman" w:eastAsia="Times New Roman" w:hAnsi="Times New Roman" w:cs="Times New Roman"/>
+          <w:lang w:eastAsia="it-IT"/>
+        </w:rPr>
+        <w:t xml:space="preserve">                                        </w:t>
+      </w:r>
+      <w:r>
+        <w:rPr>
           <w:rFonts w:ascii="Times New Roman" w:eastAsia="Times New Roman" w:hAnsi="Times New Roman" w:cs="Times New Roman"/>
           <w:lang w:eastAsia="it-IT"/>
         </w:rPr>
@@ -6098,6 +6428,7 @@
           <w:szCs w:val="30"/>
           <w:lang w:eastAsia="it-IT"/>
         </w:rPr>
+        <w:lastRenderedPageBreak/>
         <w:t xml:space="preserve">wizard.h </w:t>
       </w:r>
       <w:r>
@@ -6190,21 +6521,9 @@
     </w:p>
     <w:p>
       <w:pPr>
-        <w:rPr>
-          <w:rFonts w:ascii="Times New Roman" w:eastAsia="Times New Roman" w:hAnsi="Times New Roman" w:cs="Times New Roman"/>
-          <w:lang w:eastAsia="it-IT"/>
-        </w:rPr>
-      </w:pPr>
-    </w:p>
-    <w:p>
-      <w:pPr>
-        <w:spacing w:before="100" w:beforeAutospacing="1" w:after="100" w:afterAutospacing="1"/>
-        <w:rPr>
-          <w:rFonts w:ascii="Calibri" w:eastAsia="Times New Roman" w:hAnsi="Calibri" w:cs="Calibri"/>
-          <w:b/>
-          <w:bCs/>
-          <w:sz w:val="40"/>
-          <w:szCs w:val="40"/>
+        <w:spacing w:before="100" w:beforeAutospacing="1" w:after="100" w:afterAutospacing="1"/>
+        <w:rPr>
+          <w:rFonts w:ascii="Times New Roman" w:eastAsia="Times New Roman" w:hAnsi="Times New Roman" w:cs="Times New Roman"/>
           <w:lang w:eastAsia="it-IT"/>
         </w:rPr>
       </w:pPr>
@@ -6526,15 +6845,7 @@
           <w:sz w:val="20"/>
           <w:szCs w:val="20"/>
         </w:rPr>
-        <w:t xml:space="preserve">                                                                                            </w:t>
-      </w:r>
-      <w:r>
-        <w:rPr>
-          <w:rFonts w:ascii="Calibri" w:hAnsi="Calibri"/>
-          <w:sz w:val="20"/>
-          <w:szCs w:val="20"/>
-        </w:rPr>
-        <w:t>Problema su come implementare il grafico. D</w:t>
+        <w:t xml:space="preserve">                                                                                            Problema su come implementare il grafico. D</w:t>
       </w:r>
       <w:r>
         <w:rPr>
@@ -6848,45 +7159,6 @@
       <w:pPr>
         <w:pStyle w:val="NormaleWeb"/>
         <w:shd w:val="clear" w:color="auto" w:fill="FFFFFF"/>
-      </w:pPr>
-    </w:p>
-    <w:p>
-      <w:pPr>
-        <w:pStyle w:val="NormaleWeb"/>
-        <w:shd w:val="clear" w:color="auto" w:fill="FFFFFF"/>
-        <w:rPr>
-          <w:rFonts w:ascii="Calibri" w:hAnsi="Calibri"/>
-          <w:b/>
-          <w:bCs/>
-          <w:sz w:val="40"/>
-          <w:szCs w:val="40"/>
-        </w:rPr>
-      </w:pPr>
-    </w:p>
-    <w:p>
-      <w:pPr>
-        <w:pStyle w:val="NormaleWeb"/>
-        <w:shd w:val="clear" w:color="auto" w:fill="FFFFFF"/>
-        <w:rPr>
-          <w:rFonts w:ascii="Calibri" w:hAnsi="Calibri"/>
-          <w:b/>
-          <w:bCs/>
-          <w:sz w:val="40"/>
-          <w:szCs w:val="40"/>
-        </w:rPr>
-      </w:pPr>
-    </w:p>
-    <w:p>
-      <w:pPr>
-        <w:pStyle w:val="NormaleWeb"/>
-        <w:shd w:val="clear" w:color="auto" w:fill="FFFFFF"/>
-        <w:rPr>
-          <w:rFonts w:ascii="Calibri" w:hAnsi="Calibri"/>
-          <w:b/>
-          <w:bCs/>
-          <w:sz w:val="40"/>
-          <w:szCs w:val="40"/>
-        </w:rPr>
       </w:pPr>
     </w:p>
     <w:p>
@@ -7270,8 +7542,9 @@
           <w:szCs w:val="20"/>
           <w:lang w:eastAsia="it-IT"/>
         </w:rPr>
-        <w:t xml:space="preserve">   </w:t>
-      </w:r>
+        <w:t xml:space="preserve"> </w:t>
+      </w:r>
+      <w:proofErr w:type="gramStart"/>
       <w:r>
         <w:rPr>
           <w:rFonts w:ascii="Calibri" w:eastAsia="Times New Roman" w:hAnsi="Calibri" w:cs="Times New Roman"/>
@@ -7279,7 +7552,26 @@
           <w:szCs w:val="20"/>
           <w:lang w:eastAsia="it-IT"/>
         </w:rPr>
-        <w:t xml:space="preserve">./Kalk </w:t>
+        <w:t xml:space="preserve">  </w:t>
+      </w:r>
+      <w:r>
+        <w:rPr>
+          <w:rFonts w:ascii="Calibri" w:eastAsia="Times New Roman" w:hAnsi="Calibri" w:cs="Times New Roman"/>
+          <w:sz w:val="20"/>
+          <w:szCs w:val="20"/>
+          <w:lang w:eastAsia="it-IT"/>
+        </w:rPr>
+        <w:t>.</w:t>
+      </w:r>
+      <w:proofErr w:type="gramEnd"/>
+      <w:r>
+        <w:rPr>
+          <w:rFonts w:ascii="Calibri" w:eastAsia="Times New Roman" w:hAnsi="Calibri" w:cs="Times New Roman"/>
+          <w:sz w:val="20"/>
+          <w:szCs w:val="20"/>
+          <w:lang w:eastAsia="it-IT"/>
+        </w:rPr>
+        <w:t xml:space="preserve">/Kalk </w:t>
       </w:r>
     </w:p>
     <w:p>
@@ -7364,24 +7656,6 @@
         </w:rPr>
         <w:t xml:space="preserve">java use </w:t>
       </w:r>
-    </w:p>
-    <w:p>
-      <w:pPr>
-        <w:pStyle w:val="NormaleWeb"/>
-        <w:shd w:val="clear" w:color="auto" w:fill="FFFFFF"/>
-      </w:pPr>
-    </w:p>
-    <w:p>
-      <w:pPr>
-        <w:pStyle w:val="NormaleWeb"/>
-        <w:shd w:val="clear" w:color="auto" w:fill="FFFFFF"/>
-      </w:pPr>
-    </w:p>
-    <w:p>
-      <w:pPr>
-        <w:pStyle w:val="NormaleWeb"/>
-        <w:shd w:val="clear" w:color="auto" w:fill="FFFFFF"/>
-      </w:pPr>
     </w:p>
     <w:p>
       <w:pPr>
@@ -8534,7 +8808,7 @@
 </file>
 
 <file path=customXml/itemProps1.xml><?xml version="1.0" encoding="utf-8"?>
-<ds:datastoreItem xmlns:ds="http://schemas.openxmlformats.org/officeDocument/2006/customXml" ds:itemID="{1F8A8686-37A3-F74C-95D5-176831DE097C}">
+<ds:datastoreItem xmlns:ds="http://schemas.openxmlformats.org/officeDocument/2006/customXml" ds:itemID="{BD17DE49-29CB-2446-B717-9BE416E39632}">
   <ds:schemaRefs>
     <ds:schemaRef ds:uri="http://schemas.openxmlformats.org/officeDocument/2006/bibliography"/>
   </ds:schemaRefs>

</xml_diff>

<commit_message>
fix problema su finestra, si potevano aprire infinite impostazioni.
</commit_message>
<xml_diff>
--- a/Relazione/relazioneKalk.docx
+++ b/Relazione/relazioneKalk.docx
@@ -2389,7 +2389,6 @@
         </w:rPr>
         <w:t xml:space="preserve">dare a terzi la possibilità di implementare metodi come </w:t>
       </w:r>
-      <w:proofErr w:type="gramStart"/>
       <w:r>
         <w:rPr>
           <w:rFonts w:ascii="Calibri" w:eastAsia="Times New Roman" w:hAnsi="Calibri" w:cs="Calibri"/>
@@ -2400,7 +2399,6 @@
         </w:rPr>
         <w:t>poligono::</w:t>
       </w:r>
-      <w:proofErr w:type="gramEnd"/>
       <w:r>
         <w:rPr>
           <w:rFonts w:ascii="Calibri" w:eastAsia="Times New Roman" w:hAnsi="Calibri" w:cs="Calibri"/>
@@ -2650,16 +2648,6 @@
           <w:lang w:eastAsia="it-IT"/>
         </w:rPr>
         <w:t xml:space="preserve"> poiché questi metodi richiamano le funzioni citate sopra</w:t>
-      </w:r>
-      <w:r>
-        <w:rPr>
-          <w:rFonts w:ascii="Calibri" w:eastAsia="Times New Roman" w:hAnsi="Calibri" w:cs="Calibri"/>
-          <w:i/>
-          <w:sz w:val="20"/>
-          <w:szCs w:val="20"/>
-          <w:lang w:eastAsia="it-IT"/>
-        </w:rPr>
-        <w:t>, ragione per cui nel modello in java sono marcati final</w:t>
       </w:r>
       <w:bookmarkStart w:id="0" w:name="_GoBack"/>
       <w:bookmarkEnd w:id="0"/>
@@ -2988,7 +2976,7 @@
           </mc:Choice>
           <mc:Fallback>
             <w:pict>
-              <v:shapetype w14:anchorId="16A56197" id="_x0000_t32" coordsize="21600,21600" o:spt="32" o:oned="t" path="m,l21600,21600e" filled="f">
+              <v:shapetype w14:anchorId="6AED9D07" id="_x0000_t32" coordsize="21600,21600" o:spt="32" o:oned="t" path="m,l21600,21600e" filled="f">
                 <v:path arrowok="t" fillok="f" o:connecttype="none"/>
                 <o:lock v:ext="edit" shapetype="t"/>
               </v:shapetype>
@@ -3069,7 +3057,7 @@
           </mc:Choice>
           <mc:Fallback>
             <w:pict>
-              <v:shape w14:anchorId="5C920158" id="Connettore 2 8" o:spid="_x0000_s1026" type="#_x0000_t32" style="position:absolute;margin-left:284.5pt;margin-top:31pt;width:103.95pt;height:67pt;z-index:251708416;visibility:visible;mso-wrap-style:square;mso-width-percent:0;mso-height-percent:0;mso-wrap-distance-left:9pt;mso-wrap-distance-top:0;mso-wrap-distance-right:9pt;mso-wrap-distance-bottom:0;mso-position-horizontal:absolute;mso-position-horizontal-relative:text;mso-position-vertical:absolute;mso-position-vertical-relative:text;mso-width-percent:0;mso-height-percent:0;mso-width-relative:margin;mso-height-relative:margin" o:gfxdata="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" strokecolor="#4472c4 [3204]" strokeweight=".5pt">
+              <v:shape w14:anchorId="49C31D00" id="Connettore 2 8" o:spid="_x0000_s1026" type="#_x0000_t32" style="position:absolute;margin-left:284.5pt;margin-top:31pt;width:103.95pt;height:67pt;z-index:251708416;visibility:visible;mso-wrap-style:square;mso-width-percent:0;mso-height-percent:0;mso-wrap-distance-left:9pt;mso-wrap-distance-top:0;mso-wrap-distance-right:9pt;mso-wrap-distance-bottom:0;mso-position-horizontal:absolute;mso-position-horizontal-relative:text;mso-position-vertical:absolute;mso-position-vertical-relative:text;mso-width-percent:0;mso-height-percent:0;mso-width-relative:margin;mso-height-relative:margin" o:gfxdata="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" strokecolor="#4472c4 [3204]" strokeweight=".5pt">
                 <v:stroke endarrow="block" joinstyle="miter"/>
               </v:shape>
             </w:pict>
@@ -3146,7 +3134,7 @@
           </mc:Choice>
           <mc:Fallback>
             <w:pict>
-              <v:shape w14:anchorId="7A4BA7B6" id="Connettore 2 5" o:spid="_x0000_s1026" type="#_x0000_t32" style="position:absolute;margin-left:230.2pt;margin-top:29.75pt;width:3.6pt;height:69.5pt;flip:x;z-index:251709440;visibility:visible;mso-wrap-style:square;mso-width-percent:0;mso-height-percent:0;mso-wrap-distance-left:9pt;mso-wrap-distance-top:0;mso-wrap-distance-right:9pt;mso-wrap-distance-bottom:0;mso-position-horizontal:absolute;mso-position-horizontal-relative:text;mso-position-vertical:absolute;mso-position-vertical-relative:text;mso-width-percent:0;mso-height-percent:0;mso-width-relative:margin;mso-height-relative:margin" o:gfxdata="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" strokecolor="#4472c4 [3204]" strokeweight=".5pt">
+              <v:shape w14:anchorId="5AC7AB3D" id="Connettore 2 5" o:spid="_x0000_s1026" type="#_x0000_t32" style="position:absolute;margin-left:230.2pt;margin-top:29.75pt;width:3.6pt;height:69.5pt;flip:x;z-index:251709440;visibility:visible;mso-wrap-style:square;mso-width-percent:0;mso-height-percent:0;mso-wrap-distance-left:9pt;mso-wrap-distance-top:0;mso-wrap-distance-right:9pt;mso-wrap-distance-bottom:0;mso-position-horizontal:absolute;mso-position-horizontal-relative:text;mso-position-vertical:absolute;mso-position-vertical-relative:text;mso-width-percent:0;mso-height-percent:0;mso-width-relative:margin;mso-height-relative:margin" o:gfxdata="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" strokecolor="#4472c4 [3204]" strokeweight=".5pt">
                 <v:stroke endarrow="block" joinstyle="miter"/>
               </v:shape>
             </w:pict>
@@ -4625,7 +4613,7 @@
           </mc:Choice>
           <mc:Fallback>
             <w:pict>
-              <v:rect w14:anchorId="165E9AB8" id="Rettangolo 35" o:spid="_x0000_s1026" style="position:absolute;margin-left:-48.55pt;margin-top:40pt;width:579.7pt;height:341.8pt;z-index:251679744;visibility:visible;mso-wrap-style:square;mso-width-percent:0;mso-height-percent:0;mso-wrap-distance-left:9pt;mso-wrap-distance-top:0;mso-wrap-distance-right:9pt;mso-wrap-distance-bottom:0;mso-position-horizontal:absolute;mso-position-horizontal-relative:text;mso-position-vertical:absolute;mso-position-vertical-relative:text;mso-width-percent:0;mso-height-percent:0;mso-width-relative:margin;mso-height-relative:margin;v-text-anchor:middle" o:gfxdata="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" fillcolor="white [3201]" strokecolor="#a5a5a5 [3206]" strokeweight="1pt"/>
+              <v:rect w14:anchorId="5CB0C837" id="Rettangolo 35" o:spid="_x0000_s1026" style="position:absolute;margin-left:-48.55pt;margin-top:40pt;width:579.7pt;height:341.8pt;z-index:251679744;visibility:visible;mso-wrap-style:square;mso-width-percent:0;mso-height-percent:0;mso-wrap-distance-left:9pt;mso-wrap-distance-top:0;mso-wrap-distance-right:9pt;mso-wrap-distance-bottom:0;mso-position-horizontal:absolute;mso-position-horizontal-relative:text;mso-position-vertical:absolute;mso-position-vertical-relative:text;mso-width-percent:0;mso-height-percent:0;mso-width-relative:margin;mso-height-relative:margin;v-text-anchor:middle" o:gfxdata="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" fillcolor="white [3201]" strokecolor="#a5a5a5 [3206]" strokeweight="1pt"/>
             </w:pict>
           </mc:Fallback>
         </mc:AlternateContent>
@@ -10849,7 +10837,7 @@
 </file>
 
 <file path=customXml/itemProps1.xml><?xml version="1.0" encoding="utf-8"?>
-<ds:datastoreItem xmlns:ds="http://schemas.openxmlformats.org/officeDocument/2006/customXml" ds:itemID="{605B2E1E-3E99-4A4B-936E-9B69761FF6E7}">
+<ds:datastoreItem xmlns:ds="http://schemas.openxmlformats.org/officeDocument/2006/customXml" ds:itemID="{1418F348-FD33-A74E-8D56-648BDF495E67}">
   <ds:schemaRefs>
     <ds:schemaRef ds:uri="http://schemas.openxmlformats.org/officeDocument/2006/bibliography"/>
   </ds:schemaRefs>

</xml_diff>

<commit_message>
ultimi ritocchi a relazione
</commit_message>
<xml_diff>
--- a/Relazione/relazioneKalk.docx
+++ b/Relazione/relazioneKalk.docx
@@ -1189,7 +1189,7 @@
                         <a:prstGeom prst="rect">
                           <a:avLst/>
                         </a:prstGeom>
-                        <a:ln w="25400" cap="sq">
+                        <a:ln w="25400" cap="flat">
                           <a:prstDash val="sysDot"/>
                         </a:ln>
                       </wps:spPr>
@@ -1236,8 +1236,8 @@
           </mc:Choice>
           <mc:Fallback>
             <w:pict>
-              <v:rect id="Rettangolo 21" o:spid="_x0000_s1028" style="position:absolute;margin-left:205.55pt;margin-top:6.25pt;width:115.2pt;height:50.1pt;z-index:251659264;visibility:visible;mso-wrap-style:square;mso-wrap-distance-left:9pt;mso-wrap-distance-top:0;mso-wrap-distance-right:9pt;mso-wrap-distance-bottom:0;mso-position-horizontal:absolute;mso-position-horizontal-relative:text;mso-position-vertical:absolute;mso-position-vertical-relative:text;v-text-anchor:middle" o:gfxdata="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" fillcolor="white [3201]" strokecolor="#ed7d31 [3205]" strokeweight="2pt">
-                <v:stroke dashstyle="1 1" endcap="square"/>
+              <v:rect id="Rettangolo 21" o:spid="_x0000_s1028" style="position:absolute;margin-left:205.55pt;margin-top:6.25pt;width:115.2pt;height:50.1pt;z-index:251659264;visibility:visible;mso-wrap-style:square;mso-wrap-distance-left:9pt;mso-wrap-distance-top:0;mso-wrap-distance-right:9pt;mso-wrap-distance-bottom:0;mso-position-horizontal:absolute;mso-position-horizontal-relative:text;mso-position-vertical:absolute;mso-position-vertical-relative:text;v-text-anchor:middle" o:gfxdata="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" fillcolor="white [3201]" strokecolor="#ed7d31 [3205]" strokeweight="2pt">
+                <v:stroke dashstyle="1 1"/>
                 <v:textbox>
                   <w:txbxContent>
                     <w:p>
@@ -1469,7 +1469,7 @@
                         <a:prstGeom prst="rect">
                           <a:avLst/>
                         </a:prstGeom>
-                        <a:ln w="25400" cap="sq">
+                        <a:ln w="25400" cap="flat">
                           <a:prstDash val="sysDot"/>
                         </a:ln>
                       </wps:spPr>
@@ -1519,8 +1519,8 @@
           </mc:Choice>
           <mc:Fallback>
             <w:pict>
-              <v:rect w14:anchorId="338EB1D7" id="Rettangolo 26" o:spid="_x0000_s1029" style="position:absolute;margin-left:360.9pt;margin-top:8.2pt;width:99.55pt;height:50.1pt;z-index:251669504;visibility:visible;mso-wrap-style:square;mso-width-percent:0;mso-wrap-distance-left:9pt;mso-wrap-distance-top:0;mso-wrap-distance-right:9pt;mso-wrap-distance-bottom:0;mso-position-horizontal:absolute;mso-position-horizontal-relative:text;mso-position-vertical:absolute;mso-position-vertical-relative:text;mso-width-percent:0;mso-width-relative:margin;v-text-anchor:middle" o:gfxdata="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" fillcolor="white [3201]" strokecolor="#ed7d31 [3205]" strokeweight="2pt">
-                <v:stroke dashstyle="1 1" endcap="square"/>
+              <v:rect w14:anchorId="338EB1D7" id="Rettangolo 26" o:spid="_x0000_s1029" style="position:absolute;margin-left:360.9pt;margin-top:8.2pt;width:99.55pt;height:50.1pt;z-index:251669504;visibility:visible;mso-wrap-style:square;mso-width-percent:0;mso-wrap-distance-left:9pt;mso-wrap-distance-top:0;mso-wrap-distance-right:9pt;mso-wrap-distance-bottom:0;mso-position-horizontal:absolute;mso-position-horizontal-relative:text;mso-position-vertical:absolute;mso-position-vertical-relative:text;mso-width-percent:0;mso-width-relative:margin;v-text-anchor:middle" o:gfxdata="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" fillcolor="white [3201]" strokecolor="#ed7d31 [3205]" strokeweight="2pt">
+                <v:stroke dashstyle="1 1"/>
                 <v:textbox>
                   <w:txbxContent>
                     <w:p>
@@ -2647,19 +2647,7 @@
           <w:szCs w:val="20"/>
           <w:lang w:eastAsia="it-IT"/>
         </w:rPr>
-        <w:t xml:space="preserve"> poiché questi metodi richiamano le funzioni citate sopra</w:t>
-      </w:r>
-      <w:bookmarkStart w:id="0" w:name="_GoBack"/>
-      <w:bookmarkEnd w:id="0"/>
-      <w:r>
-        <w:rPr>
-          <w:rFonts w:ascii="Calibri" w:eastAsia="Times New Roman" w:hAnsi="Calibri" w:cs="Calibri"/>
-          <w:i/>
-          <w:sz w:val="20"/>
-          <w:szCs w:val="20"/>
-          <w:lang w:eastAsia="it-IT"/>
-        </w:rPr>
-        <w:t>.</w:t>
+        <w:t xml:space="preserve"> poiché questi metodi richiamano le funzioni citate sopra.</w:t>
       </w:r>
     </w:p>
     <w:p>
@@ -2976,7 +2964,7 @@
           </mc:Choice>
           <mc:Fallback>
             <w:pict>
-              <v:shapetype w14:anchorId="6AED9D07" id="_x0000_t32" coordsize="21600,21600" o:spt="32" o:oned="t" path="m,l21600,21600e" filled="f">
+              <v:shapetype w14:anchorId="3EC5C689" id="_x0000_t32" coordsize="21600,21600" o:spt="32" o:oned="t" path="m,l21600,21600e" filled="f">
                 <v:path arrowok="t" fillok="f" o:connecttype="none"/>
                 <o:lock v:ext="edit" shapetype="t"/>
               </v:shapetype>
@@ -3057,7 +3045,7 @@
           </mc:Choice>
           <mc:Fallback>
             <w:pict>
-              <v:shape w14:anchorId="49C31D00" id="Connettore 2 8" o:spid="_x0000_s1026" type="#_x0000_t32" style="position:absolute;margin-left:284.5pt;margin-top:31pt;width:103.95pt;height:67pt;z-index:251708416;visibility:visible;mso-wrap-style:square;mso-width-percent:0;mso-height-percent:0;mso-wrap-distance-left:9pt;mso-wrap-distance-top:0;mso-wrap-distance-right:9pt;mso-wrap-distance-bottom:0;mso-position-horizontal:absolute;mso-position-horizontal-relative:text;mso-position-vertical:absolute;mso-position-vertical-relative:text;mso-width-percent:0;mso-height-percent:0;mso-width-relative:margin;mso-height-relative:margin" o:gfxdata="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" strokecolor="#4472c4 [3204]" strokeweight=".5pt">
+              <v:shape w14:anchorId="31576644" id="Connettore 2 8" o:spid="_x0000_s1026" type="#_x0000_t32" style="position:absolute;margin-left:284.5pt;margin-top:31pt;width:103.95pt;height:67pt;z-index:251708416;visibility:visible;mso-wrap-style:square;mso-width-percent:0;mso-height-percent:0;mso-wrap-distance-left:9pt;mso-wrap-distance-top:0;mso-wrap-distance-right:9pt;mso-wrap-distance-bottom:0;mso-position-horizontal:absolute;mso-position-horizontal-relative:text;mso-position-vertical:absolute;mso-position-vertical-relative:text;mso-width-percent:0;mso-height-percent:0;mso-width-relative:margin;mso-height-relative:margin" o:gfxdata="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" strokecolor="#4472c4 [3204]" strokeweight=".5pt">
                 <v:stroke endarrow="block" joinstyle="miter"/>
               </v:shape>
             </w:pict>
@@ -3134,7 +3122,7 @@
           </mc:Choice>
           <mc:Fallback>
             <w:pict>
-              <v:shape w14:anchorId="5AC7AB3D" id="Connettore 2 5" o:spid="_x0000_s1026" type="#_x0000_t32" style="position:absolute;margin-left:230.2pt;margin-top:29.75pt;width:3.6pt;height:69.5pt;flip:x;z-index:251709440;visibility:visible;mso-wrap-style:square;mso-width-percent:0;mso-height-percent:0;mso-wrap-distance-left:9pt;mso-wrap-distance-top:0;mso-wrap-distance-right:9pt;mso-wrap-distance-bottom:0;mso-position-horizontal:absolute;mso-position-horizontal-relative:text;mso-position-vertical:absolute;mso-position-vertical-relative:text;mso-width-percent:0;mso-height-percent:0;mso-width-relative:margin;mso-height-relative:margin" o:gfxdata="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" strokecolor="#4472c4 [3204]" strokeweight=".5pt">
+              <v:shape w14:anchorId="490AFA1F" id="Connettore 2 5" o:spid="_x0000_s1026" type="#_x0000_t32" style="position:absolute;margin-left:230.2pt;margin-top:29.75pt;width:3.6pt;height:69.5pt;flip:x;z-index:251709440;visibility:visible;mso-wrap-style:square;mso-width-percent:0;mso-height-percent:0;mso-wrap-distance-left:9pt;mso-wrap-distance-top:0;mso-wrap-distance-right:9pt;mso-wrap-distance-bottom:0;mso-position-horizontal:absolute;mso-position-horizontal-relative:text;mso-position-vertical:absolute;mso-position-vertical-relative:text;mso-width-percent:0;mso-height-percent:0;mso-width-relative:margin;mso-height-relative:margin" o:gfxdata="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" strokecolor="#4472c4 [3204]" strokeweight=".5pt">
                 <v:stroke endarrow="block" joinstyle="miter"/>
               </v:shape>
             </w:pict>
@@ -3675,9 +3663,8 @@
           <w:szCs w:val="20"/>
           <w:lang w:eastAsia="it-IT"/>
         </w:rPr>
-        <w:t xml:space="preserve"> un supertipo graphicElement*. Ottenuto quest’ultimo ad esempio è possibile invocare il metodo astratto </w:t>
-      </w:r>
-      <w:proofErr w:type="gramStart"/>
+        <w:t xml:space="preserve"> un supertipo graphicElement*. Ottenuto quest’ultimo ad esempio è possibile invocare il metodo astratto draw(grafico*, int) dove passando solamente il grafico su cui disegnare e lo slot di appartenenza </w:t>
+      </w:r>
       <w:r>
         <w:rPr>
           <w:rFonts w:ascii="Calibri" w:eastAsia="Times New Roman" w:hAnsi="Calibri" w:cs="Times New Roman"/>
@@ -3686,9 +3673,8 @@
           <w:szCs w:val="20"/>
           <w:lang w:eastAsia="it-IT"/>
         </w:rPr>
-        <w:t>draw(</w:t>
-      </w:r>
-      <w:proofErr w:type="gramEnd"/>
+        <w:t xml:space="preserve">(ovvero gli Slot Input descritti </w:t>
+      </w:r>
       <w:r>
         <w:rPr>
           <w:rFonts w:ascii="Calibri" w:eastAsia="Times New Roman" w:hAnsi="Calibri" w:cs="Times New Roman"/>
@@ -3697,7 +3683,7 @@
           <w:szCs w:val="20"/>
           <w:lang w:eastAsia="it-IT"/>
         </w:rPr>
-        <w:t xml:space="preserve">grafico*, int) dove passando solamente il grafico su cui disegnare e lo slot di appartenenza </w:t>
+        <w:t xml:space="preserve">graficamente </w:t>
       </w:r>
       <w:r>
         <w:rPr>
@@ -3707,7 +3693,7 @@
           <w:szCs w:val="20"/>
           <w:lang w:eastAsia="it-IT"/>
         </w:rPr>
-        <w:t xml:space="preserve">(ovvero gli Slot Input descritti </w:t>
+        <w:t xml:space="preserve">più in basso nello schema generale della gui) </w:t>
       </w:r>
       <w:r>
         <w:rPr>
@@ -3717,7 +3703,7 @@
           <w:szCs w:val="20"/>
           <w:lang w:eastAsia="it-IT"/>
         </w:rPr>
-        <w:t xml:space="preserve">graficamente </w:t>
+        <w:t xml:space="preserve">disegna a Runtime l’elemento corretto. </w:t>
       </w:r>
       <w:r>
         <w:rPr>
@@ -3727,7 +3713,7 @@
           <w:szCs w:val="20"/>
           <w:lang w:eastAsia="it-IT"/>
         </w:rPr>
-        <w:t xml:space="preserve">più in basso nello schema generale della gui) </w:t>
+        <w:t>Com’è intuibile draw(…) è virtuale e protected (per ragioni di estensibilità) e per questo motivo è stata definita una funzione pubblica drawing(…) con i medesimi parametri di draw per permettere il disegno.</w:t>
       </w:r>
       <w:r>
         <w:rPr>
@@ -3737,20 +3723,32 @@
           <w:szCs w:val="20"/>
           <w:lang w:eastAsia="it-IT"/>
         </w:rPr>
-        <w:t xml:space="preserve">disegna a Runtime l’elemento corretto. </w:t>
+        <w:t xml:space="preserve"> Potrebbe essere presente un warning dovuto al </w:t>
       </w:r>
       <w:r>
         <w:rPr>
           <w:rFonts w:ascii="Calibri" w:eastAsia="Times New Roman" w:hAnsi="Calibri" w:cs="Times New Roman"/>
           <w:i/>
-          <w:sz w:val="20"/>
-          <w:szCs w:val="20"/>
-          <w:lang w:eastAsia="it-IT"/>
-        </w:rPr>
-        <w:t xml:space="preserve">Com’è intuibile </w:t>
-      </w:r>
-      <w:proofErr w:type="gramStart"/>
-      <w:r>
+          <w:color w:val="000000" w:themeColor="text1"/>
+          <w:sz w:val="20"/>
+          <w:szCs w:val="20"/>
+          <w:lang w:eastAsia="it-IT"/>
+        </w:rPr>
+        <w:t xml:space="preserve">parser di tipo </w:t>
+      </w:r>
+      <w:r>
+        <w:rPr>
+          <w:i/>
+          <w:color w:val="000000" w:themeColor="text1"/>
+          <w:sz w:val="20"/>
+          <w:szCs w:val="20"/>
+        </w:rPr>
+        <w:t>[-Wreturn-type] “control may reach end of non-void function”. Questo succede perché ci sono solo condizioni e mai un else finale ma non c’è problema perché il parser in questo punto troverà sicuramente un tipo dinamico esatto per creare la figura.</w:t>
+      </w:r>
+    </w:p>
+    <w:p>
+      <w:pPr>
+        <w:spacing w:before="100" w:beforeAutospacing="1" w:after="100" w:afterAutospacing="1"/>
         <w:rPr>
           <w:rFonts w:ascii="Calibri" w:eastAsia="Times New Roman" w:hAnsi="Calibri" w:cs="Times New Roman"/>
           <w:i/>
@@ -3758,48 +3756,137 @@
           <w:szCs w:val="20"/>
           <w:lang w:eastAsia="it-IT"/>
         </w:rPr>
-        <w:t>draw(</w:t>
-      </w:r>
-      <w:proofErr w:type="gramEnd"/>
+      </w:pPr>
       <w:r>
         <w:rPr>
           <w:rFonts w:ascii="Calibri" w:eastAsia="Times New Roman" w:hAnsi="Calibri" w:cs="Times New Roman"/>
-          <w:i/>
-          <w:sz w:val="20"/>
-          <w:szCs w:val="20"/>
-          <w:lang w:eastAsia="it-IT"/>
-        </w:rPr>
-        <w:t>…) è virtuale e protected (per ragioni di estensibilità) e per questo motivo è stata definita una funzione pubblica drawing(…) con i medesimi parametri di draw per permettere il disegno.</w:t>
+          <w:b/>
+          <w:i/>
+          <w:sz w:val="30"/>
+          <w:szCs w:val="30"/>
+          <w:lang w:eastAsia="it-IT"/>
+        </w:rPr>
+        <w:t>puntoGraph/rettaGraph</w:t>
       </w:r>
       <w:r>
         <w:rPr>
           <w:rFonts w:ascii="Calibri" w:eastAsia="Times New Roman" w:hAnsi="Calibri" w:cs="Times New Roman"/>
-          <w:i/>
-          <w:sz w:val="20"/>
-          <w:szCs w:val="20"/>
-          <w:lang w:eastAsia="it-IT"/>
-        </w:rPr>
-        <w:t xml:space="preserve"> Potrebbe essere presente un warning dovuto al </w:t>
+          <w:b/>
+          <w:i/>
+          <w:sz w:val="30"/>
+          <w:szCs w:val="30"/>
+          <w:lang w:eastAsia="it-IT"/>
+        </w:rPr>
+        <w:tab/>
       </w:r>
       <w:r>
         <w:rPr>
           <w:rFonts w:ascii="Calibri" w:eastAsia="Times New Roman" w:hAnsi="Calibri" w:cs="Times New Roman"/>
-          <w:i/>
-          <w:color w:val="000000" w:themeColor="text1"/>
-          <w:sz w:val="20"/>
-          <w:szCs w:val="20"/>
-          <w:lang w:eastAsia="it-IT"/>
-        </w:rPr>
-        <w:t xml:space="preserve">parser di tipo </w:t>
-      </w:r>
-      <w:r>
-        <w:rPr>
-          <w:i/>
-          <w:color w:val="000000" w:themeColor="text1"/>
-          <w:sz w:val="20"/>
-          <w:szCs w:val="20"/>
-        </w:rPr>
-        <w:t>[-Wreturn-type] “control may reach end of non-void function”. Questo succede perché ci sono solo condizioni e mai un else finale ma non c’è problema perché il parser in questo punto troverà sicuramente un tipo dinamico esatto per creare la figura.</w:t>
+          <w:b/>
+          <w:i/>
+          <w:sz w:val="30"/>
+          <w:szCs w:val="30"/>
+          <w:lang w:eastAsia="it-IT"/>
+        </w:rPr>
+        <w:tab/>
+      </w:r>
+      <w:r>
+        <w:rPr>
+          <w:rFonts w:ascii="Calibri" w:eastAsia="Times New Roman" w:hAnsi="Calibri" w:cs="Times New Roman"/>
+          <w:b/>
+          <w:i/>
+          <w:sz w:val="30"/>
+          <w:szCs w:val="30"/>
+          <w:lang w:eastAsia="it-IT"/>
+        </w:rPr>
+        <w:tab/>
+      </w:r>
+      <w:r>
+        <w:rPr>
+          <w:rFonts w:ascii="Calibri" w:eastAsia="Times New Roman" w:hAnsi="Calibri" w:cs="Times New Roman"/>
+          <w:b/>
+          <w:i/>
+          <w:sz w:val="30"/>
+          <w:szCs w:val="30"/>
+          <w:lang w:eastAsia="it-IT"/>
+        </w:rPr>
+        <w:tab/>
+      </w:r>
+      <w:r>
+        <w:rPr>
+          <w:rFonts w:ascii="Calibri" w:eastAsia="Times New Roman" w:hAnsi="Calibri" w:cs="Times New Roman"/>
+          <w:b/>
+          <w:i/>
+          <w:sz w:val="30"/>
+          <w:szCs w:val="30"/>
+          <w:lang w:eastAsia="it-IT"/>
+        </w:rPr>
+        <w:tab/>
+      </w:r>
+      <w:r>
+        <w:rPr>
+          <w:rFonts w:ascii="Calibri" w:eastAsia="Times New Roman" w:hAnsi="Calibri" w:cs="Times New Roman"/>
+          <w:b/>
+          <w:i/>
+          <w:sz w:val="30"/>
+          <w:szCs w:val="30"/>
+          <w:lang w:eastAsia="it-IT"/>
+        </w:rPr>
+        <w:tab/>
+      </w:r>
+      <w:r>
+        <w:rPr>
+          <w:rFonts w:ascii="Calibri" w:eastAsia="Times New Roman" w:hAnsi="Calibri" w:cs="Times New Roman"/>
+          <w:b/>
+          <w:i/>
+          <w:sz w:val="30"/>
+          <w:szCs w:val="30"/>
+          <w:lang w:eastAsia="it-IT"/>
+        </w:rPr>
+        <w:tab/>
+      </w:r>
+      <w:r>
+        <w:rPr>
+          <w:rFonts w:ascii="Calibri" w:eastAsia="Times New Roman" w:hAnsi="Calibri" w:cs="Times New Roman"/>
+          <w:b/>
+          <w:i/>
+          <w:sz w:val="30"/>
+          <w:szCs w:val="30"/>
+          <w:lang w:eastAsia="it-IT"/>
+        </w:rPr>
+        <w:tab/>
+      </w:r>
+      <w:r>
+        <w:rPr>
+          <w:rFonts w:ascii="Calibri" w:eastAsia="Times New Roman" w:hAnsi="Calibri" w:cs="Times New Roman"/>
+          <w:b/>
+          <w:i/>
+          <w:sz w:val="30"/>
+          <w:szCs w:val="30"/>
+          <w:lang w:eastAsia="it-IT"/>
+        </w:rPr>
+        <w:tab/>
+        <w:t xml:space="preserve">    </w:t>
+      </w:r>
+      <w:r>
+        <w:rPr>
+          <w:rFonts w:ascii="Calibri" w:eastAsia="Times New Roman" w:hAnsi="Calibri" w:cs="Times New Roman"/>
+          <w:i/>
+          <w:sz w:val="20"/>
+          <w:szCs w:val="20"/>
+          <w:lang w:eastAsia="it-IT"/>
+        </w:rPr>
+        <w:t xml:space="preserve">Di queste due classi </w:t>
+      </w:r>
+      <w:r>
+        <w:rPr>
+          <w:rFonts w:ascii="Calibri" w:eastAsia="Times New Roman" w:hAnsi="Calibri" w:cs="Times New Roman"/>
+          <w:i/>
+          <w:sz w:val="20"/>
+          <w:szCs w:val="20"/>
+          <w:lang w:eastAsia="it-IT"/>
+        </w:rPr>
+        <w:t>è importante descrivere il costruttore. Rispettivamente per la prima c’è bisogno solamente di un punto mentre per la seconda è necessario passare un range (min, max) per costruire la retta poiché è impossibile rappresentare una retta di range infinito.</w:t>
       </w:r>
     </w:p>
     <w:p>
@@ -3822,7 +3909,7 @@
           <w:szCs w:val="30"/>
           <w:lang w:eastAsia="it-IT"/>
         </w:rPr>
-        <w:t>puntoGraph/rettaGraph</w:t>
+        <w:t>poligonGraph</w:t>
       </w:r>
       <w:r>
         <w:rPr>
@@ -3911,18 +3998,17 @@
           <w:lang w:eastAsia="it-IT"/>
         </w:rPr>
         <w:tab/>
+        <w:t xml:space="preserve">                       </w:t>
       </w:r>
       <w:r>
         <w:rPr>
           <w:rFonts w:ascii="Calibri" w:eastAsia="Times New Roman" w:hAnsi="Calibri" w:cs="Times New Roman"/>
-          <w:b/>
-          <w:i/>
-          <w:sz w:val="30"/>
-          <w:szCs w:val="30"/>
-          <w:lang w:eastAsia="it-IT"/>
-        </w:rPr>
-        <w:tab/>
-        <w:t xml:space="preserve">    </w:t>
+          <w:i/>
+          <w:sz w:val="20"/>
+          <w:szCs w:val="20"/>
+          <w:lang w:eastAsia="it-IT"/>
+        </w:rPr>
+        <w:t xml:space="preserve">poligonGraph è la classe che si occupa del quadrato e del triangolo. Potenzialmente il metodo draw overraidato in questa classe (ma tutta la classe in generale) è già prontò per gestire ogni tipo di poligono a patto che sia regolare. In ogni caso se questo non dovesse bastare </w:t>
       </w:r>
       <w:r>
         <w:rPr>
@@ -3932,7 +4018,7 @@
           <w:szCs w:val="20"/>
           <w:lang w:eastAsia="it-IT"/>
         </w:rPr>
-        <w:t xml:space="preserve">Di queste due classi </w:t>
+        <w:t>bisogna</w:t>
       </w:r>
       <w:r>
         <w:rPr>
@@ -3942,7 +4028,82 @@
           <w:szCs w:val="20"/>
           <w:lang w:eastAsia="it-IT"/>
         </w:rPr>
-        <w:t>è importante descrivere il costruttore. Rispettivamente per la prima c’è bisogno solamente di un punto mentre per la seconda è necessario passare un range (min, max) per costruire la retta poiché è impossibile rappresentare una retta di range infinito.</w:t>
+        <w:t xml:space="preserve"> estendere questa classe.           </w:t>
+      </w:r>
+      <w:r>
+        <w:rPr>
+          <w:rFonts w:ascii="Calibri" w:eastAsia="Times New Roman" w:hAnsi="Calibri" w:cs="Times New Roman"/>
+          <w:b/>
+          <w:i/>
+          <w:sz w:val="30"/>
+          <w:szCs w:val="30"/>
+          <w:lang w:eastAsia="it-IT"/>
+        </w:rPr>
+        <w:tab/>
+      </w:r>
+      <w:r>
+        <w:rPr>
+          <w:rFonts w:ascii="Calibri" w:eastAsia="Times New Roman" w:hAnsi="Calibri" w:cs="Times New Roman"/>
+          <w:b/>
+          <w:i/>
+          <w:sz w:val="30"/>
+          <w:szCs w:val="30"/>
+          <w:lang w:eastAsia="it-IT"/>
+        </w:rPr>
+        <w:tab/>
+      </w:r>
+      <w:r>
+        <w:rPr>
+          <w:rFonts w:ascii="Calibri" w:eastAsia="Times New Roman" w:hAnsi="Calibri" w:cs="Times New Roman"/>
+          <w:b/>
+          <w:i/>
+          <w:sz w:val="30"/>
+          <w:szCs w:val="30"/>
+          <w:lang w:eastAsia="it-IT"/>
+        </w:rPr>
+        <w:tab/>
+      </w:r>
+      <w:r>
+        <w:rPr>
+          <w:rFonts w:ascii="Calibri" w:eastAsia="Times New Roman" w:hAnsi="Calibri" w:cs="Times New Roman"/>
+          <w:b/>
+          <w:i/>
+          <w:sz w:val="30"/>
+          <w:szCs w:val="30"/>
+          <w:lang w:eastAsia="it-IT"/>
+        </w:rPr>
+        <w:tab/>
+      </w:r>
+      <w:r>
+        <w:rPr>
+          <w:rFonts w:ascii="Calibri" w:eastAsia="Times New Roman" w:hAnsi="Calibri" w:cs="Times New Roman"/>
+          <w:b/>
+          <w:i/>
+          <w:sz w:val="30"/>
+          <w:szCs w:val="30"/>
+          <w:lang w:eastAsia="it-IT"/>
+        </w:rPr>
+        <w:t xml:space="preserve">   </w:t>
+      </w:r>
+      <w:r>
+        <w:rPr>
+          <w:rFonts w:ascii="Calibri" w:eastAsia="Times New Roman" w:hAnsi="Calibri" w:cs="Times New Roman"/>
+          <w:i/>
+          <w:sz w:val="20"/>
+          <w:szCs w:val="20"/>
+          <w:lang w:eastAsia="it-IT"/>
+        </w:rPr>
+        <w:t>Per creare un oggetto di questo tipo è necessario passare solo il corrispettivo poligono che appartiene al modello</w:t>
+      </w:r>
+      <w:r>
+        <w:rPr>
+          <w:rFonts w:ascii="Calibri" w:eastAsia="Times New Roman" w:hAnsi="Calibri" w:cs="Times New Roman"/>
+          <w:i/>
+          <w:sz w:val="20"/>
+          <w:szCs w:val="20"/>
+          <w:lang w:eastAsia="it-IT"/>
+        </w:rPr>
+        <w:t xml:space="preserve"> (ritornato, ad esempio, dal parser…per questo motivo se si decide di estendere la gerarchia grafica con buona probabilità sarà necessario estendere anche il modello).</w:t>
       </w:r>
     </w:p>
     <w:p>
@@ -3956,220 +4117,15 @@
           <w:lang w:eastAsia="it-IT"/>
         </w:rPr>
       </w:pPr>
-      <w:r>
-        <w:rPr>
-          <w:rFonts w:ascii="Calibri" w:eastAsia="Times New Roman" w:hAnsi="Calibri" w:cs="Times New Roman"/>
-          <w:b/>
-          <w:i/>
-          <w:sz w:val="30"/>
-          <w:szCs w:val="30"/>
-          <w:lang w:eastAsia="it-IT"/>
-        </w:rPr>
-        <w:t>poligonGraph</w:t>
-      </w:r>
-      <w:r>
-        <w:rPr>
-          <w:rFonts w:ascii="Calibri" w:eastAsia="Times New Roman" w:hAnsi="Calibri" w:cs="Times New Roman"/>
-          <w:b/>
-          <w:i/>
-          <w:sz w:val="30"/>
-          <w:szCs w:val="30"/>
-          <w:lang w:eastAsia="it-IT"/>
-        </w:rPr>
-        <w:tab/>
-      </w:r>
-      <w:r>
-        <w:rPr>
-          <w:rFonts w:ascii="Calibri" w:eastAsia="Times New Roman" w:hAnsi="Calibri" w:cs="Times New Roman"/>
-          <w:b/>
-          <w:i/>
-          <w:sz w:val="30"/>
-          <w:szCs w:val="30"/>
-          <w:lang w:eastAsia="it-IT"/>
-        </w:rPr>
-        <w:tab/>
-      </w:r>
-      <w:r>
-        <w:rPr>
-          <w:rFonts w:ascii="Calibri" w:eastAsia="Times New Roman" w:hAnsi="Calibri" w:cs="Times New Roman"/>
-          <w:b/>
-          <w:i/>
-          <w:sz w:val="30"/>
-          <w:szCs w:val="30"/>
-          <w:lang w:eastAsia="it-IT"/>
-        </w:rPr>
-        <w:tab/>
-      </w:r>
-      <w:r>
-        <w:rPr>
-          <w:rFonts w:ascii="Calibri" w:eastAsia="Times New Roman" w:hAnsi="Calibri" w:cs="Times New Roman"/>
-          <w:b/>
-          <w:i/>
-          <w:sz w:val="30"/>
-          <w:szCs w:val="30"/>
-          <w:lang w:eastAsia="it-IT"/>
-        </w:rPr>
-        <w:tab/>
-      </w:r>
-      <w:r>
-        <w:rPr>
-          <w:rFonts w:ascii="Calibri" w:eastAsia="Times New Roman" w:hAnsi="Calibri" w:cs="Times New Roman"/>
-          <w:b/>
-          <w:i/>
-          <w:sz w:val="30"/>
-          <w:szCs w:val="30"/>
-          <w:lang w:eastAsia="it-IT"/>
-        </w:rPr>
-        <w:tab/>
-      </w:r>
-      <w:r>
-        <w:rPr>
-          <w:rFonts w:ascii="Calibri" w:eastAsia="Times New Roman" w:hAnsi="Calibri" w:cs="Times New Roman"/>
-          <w:b/>
-          <w:i/>
-          <w:sz w:val="30"/>
-          <w:szCs w:val="30"/>
-          <w:lang w:eastAsia="it-IT"/>
-        </w:rPr>
-        <w:tab/>
-      </w:r>
-      <w:r>
-        <w:rPr>
-          <w:rFonts w:ascii="Calibri" w:eastAsia="Times New Roman" w:hAnsi="Calibri" w:cs="Times New Roman"/>
-          <w:b/>
-          <w:i/>
-          <w:sz w:val="30"/>
-          <w:szCs w:val="30"/>
-          <w:lang w:eastAsia="it-IT"/>
-        </w:rPr>
-        <w:tab/>
-      </w:r>
-      <w:r>
-        <w:rPr>
-          <w:rFonts w:ascii="Calibri" w:eastAsia="Times New Roman" w:hAnsi="Calibri" w:cs="Times New Roman"/>
-          <w:b/>
-          <w:i/>
-          <w:sz w:val="30"/>
-          <w:szCs w:val="30"/>
-          <w:lang w:eastAsia="it-IT"/>
-        </w:rPr>
-        <w:tab/>
-        <w:t xml:space="preserve">                       </w:t>
-      </w:r>
-      <w:r>
-        <w:rPr>
-          <w:rFonts w:ascii="Calibri" w:eastAsia="Times New Roman" w:hAnsi="Calibri" w:cs="Times New Roman"/>
-          <w:i/>
-          <w:sz w:val="20"/>
-          <w:szCs w:val="20"/>
-          <w:lang w:eastAsia="it-IT"/>
-        </w:rPr>
-        <w:t xml:space="preserve">poligonGraph è la classe che si occupa del quadrato e del triangolo. Potenzialmente il metodo draw overraidato in questa classe (ma tutta la classe in generale) è già prontò per gestire ogni tipo di poligono a patto che sia regolare. In ogni caso se questo non dovesse bastare </w:t>
-      </w:r>
-      <w:r>
-        <w:rPr>
-          <w:rFonts w:ascii="Calibri" w:eastAsia="Times New Roman" w:hAnsi="Calibri" w:cs="Times New Roman"/>
-          <w:i/>
-          <w:sz w:val="20"/>
-          <w:szCs w:val="20"/>
-          <w:lang w:eastAsia="it-IT"/>
-        </w:rPr>
-        <w:t>bisogna</w:t>
-      </w:r>
-      <w:r>
-        <w:rPr>
-          <w:rFonts w:ascii="Calibri" w:eastAsia="Times New Roman" w:hAnsi="Calibri" w:cs="Times New Roman"/>
-          <w:i/>
-          <w:sz w:val="20"/>
-          <w:szCs w:val="20"/>
-          <w:lang w:eastAsia="it-IT"/>
-        </w:rPr>
-        <w:t xml:space="preserve"> estendere questa classe.           </w:t>
-      </w:r>
-      <w:r>
-        <w:rPr>
-          <w:rFonts w:ascii="Calibri" w:eastAsia="Times New Roman" w:hAnsi="Calibri" w:cs="Times New Roman"/>
-          <w:b/>
-          <w:i/>
-          <w:sz w:val="30"/>
-          <w:szCs w:val="30"/>
-          <w:lang w:eastAsia="it-IT"/>
-        </w:rPr>
-        <w:tab/>
-      </w:r>
-      <w:r>
-        <w:rPr>
-          <w:rFonts w:ascii="Calibri" w:eastAsia="Times New Roman" w:hAnsi="Calibri" w:cs="Times New Roman"/>
-          <w:b/>
-          <w:i/>
-          <w:sz w:val="30"/>
-          <w:szCs w:val="30"/>
-          <w:lang w:eastAsia="it-IT"/>
-        </w:rPr>
-        <w:tab/>
-      </w:r>
-      <w:r>
-        <w:rPr>
-          <w:rFonts w:ascii="Calibri" w:eastAsia="Times New Roman" w:hAnsi="Calibri" w:cs="Times New Roman"/>
-          <w:b/>
-          <w:i/>
-          <w:sz w:val="30"/>
-          <w:szCs w:val="30"/>
-          <w:lang w:eastAsia="it-IT"/>
-        </w:rPr>
-        <w:tab/>
-      </w:r>
-      <w:r>
-        <w:rPr>
-          <w:rFonts w:ascii="Calibri" w:eastAsia="Times New Roman" w:hAnsi="Calibri" w:cs="Times New Roman"/>
-          <w:b/>
-          <w:i/>
-          <w:sz w:val="30"/>
-          <w:szCs w:val="30"/>
-          <w:lang w:eastAsia="it-IT"/>
-        </w:rPr>
-        <w:tab/>
-      </w:r>
-      <w:r>
-        <w:rPr>
-          <w:rFonts w:ascii="Calibri" w:eastAsia="Times New Roman" w:hAnsi="Calibri" w:cs="Times New Roman"/>
-          <w:b/>
-          <w:i/>
-          <w:sz w:val="30"/>
-          <w:szCs w:val="30"/>
-          <w:lang w:eastAsia="it-IT"/>
-        </w:rPr>
-        <w:t xml:space="preserve">   </w:t>
-      </w:r>
-      <w:r>
-        <w:rPr>
-          <w:rFonts w:ascii="Calibri" w:eastAsia="Times New Roman" w:hAnsi="Calibri" w:cs="Times New Roman"/>
-          <w:i/>
-          <w:sz w:val="20"/>
-          <w:szCs w:val="20"/>
-          <w:lang w:eastAsia="it-IT"/>
-        </w:rPr>
-        <w:t>Per creare un oggetto di questo tipo è necessario passare solo il corrispettivo poligono che appartiene al modello</w:t>
-      </w:r>
-      <w:r>
-        <w:rPr>
-          <w:rFonts w:ascii="Calibri" w:eastAsia="Times New Roman" w:hAnsi="Calibri" w:cs="Times New Roman"/>
-          <w:i/>
-          <w:sz w:val="20"/>
-          <w:szCs w:val="20"/>
-          <w:lang w:eastAsia="it-IT"/>
-        </w:rPr>
-        <w:t xml:space="preserve"> (ritornato, ad esempio, dal parser…per questo motivo se si decide di estendere la gerarchia grafica con buona probabilità sarà necessario estendere anche il modello).</w:t>
-      </w:r>
     </w:p>
     <w:p>
       <w:pPr>
         <w:spacing w:before="100" w:beforeAutospacing="1" w:after="100" w:afterAutospacing="1"/>
         <w:rPr>
-          <w:rFonts w:ascii="Calibri" w:eastAsia="Times New Roman" w:hAnsi="Calibri" w:cs="Times New Roman"/>
-          <w:i/>
-          <w:sz w:val="20"/>
-          <w:szCs w:val="20"/>
+          <w:rFonts w:ascii="Times New Roman" w:eastAsia="Times New Roman" w:hAnsi="Times New Roman" w:cs="Times New Roman"/>
+          <w:b/>
+          <w:sz w:val="30"/>
+          <w:szCs w:val="30"/>
           <w:lang w:eastAsia="it-IT"/>
         </w:rPr>
       </w:pPr>
@@ -4178,10 +4134,9 @@
       <w:pPr>
         <w:spacing w:before="100" w:beforeAutospacing="1" w:after="100" w:afterAutospacing="1"/>
         <w:rPr>
-          <w:rFonts w:ascii="Times New Roman" w:eastAsia="Times New Roman" w:hAnsi="Times New Roman" w:cs="Times New Roman"/>
-          <w:b/>
-          <w:sz w:val="30"/>
-          <w:szCs w:val="30"/>
+          <w:rFonts w:ascii="Calibri" w:eastAsia="Times New Roman" w:hAnsi="Calibri" w:cs="Calibri"/>
+          <w:sz w:val="20"/>
+          <w:szCs w:val="20"/>
           <w:lang w:eastAsia="it-IT"/>
         </w:rPr>
       </w:pPr>
@@ -4196,25 +4151,23 @@
           <w:lang w:eastAsia="it-IT"/>
         </w:rPr>
       </w:pPr>
-    </w:p>
-    <w:p>
-      <w:pPr>
-        <w:spacing w:before="100" w:beforeAutospacing="1" w:after="100" w:afterAutospacing="1"/>
-        <w:rPr>
-          <w:rFonts w:ascii="Calibri" w:eastAsia="Times New Roman" w:hAnsi="Calibri" w:cs="Calibri"/>
-          <w:sz w:val="20"/>
-          <w:szCs w:val="20"/>
-          <w:lang w:eastAsia="it-IT"/>
-        </w:rPr>
-      </w:pPr>
-      <w:r>
-        <w:rPr>
-          <w:rFonts w:ascii="Calibri" w:eastAsia="Times New Roman" w:hAnsi="Calibri" w:cs="Calibri"/>
-          <w:sz w:val="20"/>
-          <w:szCs w:val="20"/>
-          <w:lang w:eastAsia="it-IT"/>
-        </w:rPr>
-        <w:t>Viene ora presentato lo schema della GUI.</w:t>
+      <w:r>
+        <w:rPr>
+          <w:rFonts w:ascii="Calibri" w:eastAsia="Times New Roman" w:hAnsi="Calibri" w:cs="Calibri"/>
+          <w:sz w:val="20"/>
+          <w:szCs w:val="20"/>
+          <w:lang w:eastAsia="it-IT"/>
+        </w:rPr>
+        <w:t xml:space="preserve">Viene ora presentato </w:t>
+      </w:r>
+      <w:r>
+        <w:rPr>
+          <w:rFonts w:ascii="Calibri" w:eastAsia="Times New Roman" w:hAnsi="Calibri" w:cs="Calibri"/>
+          <w:sz w:val="20"/>
+          <w:szCs w:val="20"/>
+          <w:lang w:eastAsia="it-IT"/>
+        </w:rPr>
+        <w:t>lo schema della GUI con lo scopo di dare un’idea generica degli elementi che sono inglobati nelle principali classi di visualizzazione ovvero finestra.h e mainGui.h.</w:t>
       </w:r>
       <w:r>
         <w:rPr>
@@ -4232,97 +4185,70 @@
           <w:szCs w:val="20"/>
           <w:lang w:eastAsia="it-IT"/>
         </w:rPr>
-        <w:t>Si prende in considerazione</w:t>
-      </w:r>
-      <w:r>
-        <w:rPr>
-          <w:rFonts w:ascii="Calibri" w:eastAsia="Times New Roman" w:hAnsi="Calibri" w:cs="Calibri"/>
-          <w:sz w:val="20"/>
-          <w:szCs w:val="20"/>
-          <w:lang w:eastAsia="it-IT"/>
-        </w:rPr>
-        <w:t xml:space="preserve"> solo </w:t>
-      </w:r>
-      <w:r>
-        <w:rPr>
-          <w:rFonts w:ascii="Calibri" w:eastAsia="Times New Roman" w:hAnsi="Calibri" w:cs="Calibri"/>
-          <w:sz w:val="20"/>
-          <w:szCs w:val="20"/>
-          <w:lang w:eastAsia="it-IT"/>
-        </w:rPr>
-        <w:t>finestr</w:t>
-      </w:r>
-      <w:r>
-        <w:rPr>
-          <w:rFonts w:ascii="Calibri" w:eastAsia="Times New Roman" w:hAnsi="Calibri" w:cs="Calibri"/>
-          <w:sz w:val="20"/>
-          <w:szCs w:val="20"/>
-          <w:lang w:eastAsia="it-IT"/>
-        </w:rPr>
-        <w:t>a.h e mainGui.h</w:t>
-      </w:r>
-      <w:r>
-        <w:rPr>
-          <w:rFonts w:ascii="Calibri" w:eastAsia="Times New Roman" w:hAnsi="Calibri" w:cs="Calibri"/>
-          <w:sz w:val="20"/>
-          <w:szCs w:val="20"/>
-          <w:lang w:eastAsia="it-IT"/>
-        </w:rPr>
-        <w:t xml:space="preserve"> </w:t>
-      </w:r>
-      <w:r>
-        <w:rPr>
-          <w:rFonts w:ascii="Calibri" w:eastAsia="Times New Roman" w:hAnsi="Calibri" w:cs="Calibri"/>
-          <w:sz w:val="20"/>
-          <w:szCs w:val="20"/>
-          <w:lang w:eastAsia="it-IT"/>
-        </w:rPr>
-        <w:t>e barraFunzionalita</w:t>
-      </w:r>
-      <w:r>
-        <w:rPr>
-          <w:rFonts w:ascii="Calibri" w:eastAsia="Times New Roman" w:hAnsi="Calibri" w:cs="Calibri"/>
-          <w:sz w:val="20"/>
-          <w:szCs w:val="20"/>
-          <w:lang w:eastAsia="it-IT"/>
-        </w:rPr>
-        <w:t xml:space="preserve">.h </w:t>
-      </w:r>
-      <w:r>
-        <w:rPr>
-          <w:rFonts w:ascii="Calibri" w:eastAsia="Times New Roman" w:hAnsi="Calibri" w:cs="Calibri"/>
-          <w:sz w:val="20"/>
-          <w:szCs w:val="20"/>
-          <w:lang w:eastAsia="it-IT"/>
-        </w:rPr>
-        <w:t>(ogni entità</w:t>
-      </w:r>
-      <w:r>
-        <w:rPr>
-          <w:rFonts w:ascii="Calibri" w:eastAsia="Times New Roman" w:hAnsi="Calibri" w:cs="Calibri"/>
-          <w:sz w:val="20"/>
-          <w:szCs w:val="20"/>
-          <w:lang w:eastAsia="it-IT"/>
-        </w:rPr>
-        <w:t xml:space="preserve"> ha [mini descrizione: nome classe]</w:t>
-      </w:r>
-      <w:r>
-        <w:rPr>
-          <w:rFonts w:ascii="Calibri" w:eastAsia="Times New Roman" w:hAnsi="Calibri" w:cs="Calibri"/>
-          <w:sz w:val="20"/>
-          <w:szCs w:val="20"/>
-          <w:lang w:eastAsia="it-IT"/>
-        </w:rPr>
-        <w:t>, non verranno mostrati i pulsanti di immediata comprensione</w:t>
-      </w:r>
-      <w:r>
-        <w:rPr>
-          <w:rFonts w:ascii="Calibri" w:eastAsia="Times New Roman" w:hAnsi="Calibri" w:cs="Calibri"/>
-          <w:sz w:val="20"/>
-          <w:szCs w:val="20"/>
-          <w:lang w:eastAsia="it-IT"/>
-        </w:rPr>
-        <w:t>), le altre schermate sono immediate.</w:t>
+        <w:t>O</w:t>
+      </w:r>
+      <w:r>
+        <w:rPr>
+          <w:rFonts w:ascii="Calibri" w:eastAsia="Times New Roman" w:hAnsi="Calibri" w:cs="Calibri"/>
+          <w:sz w:val="20"/>
+          <w:szCs w:val="20"/>
+          <w:lang w:eastAsia="it-IT"/>
+        </w:rPr>
+        <w:t>gni entità</w:t>
+      </w:r>
+      <w:r>
+        <w:rPr>
+          <w:rFonts w:ascii="Calibri" w:eastAsia="Times New Roman" w:hAnsi="Calibri" w:cs="Calibri"/>
+          <w:sz w:val="20"/>
+          <w:szCs w:val="20"/>
+          <w:lang w:eastAsia="it-IT"/>
+        </w:rPr>
+        <w:t xml:space="preserve"> ha</w:t>
+      </w:r>
+      <w:r>
+        <w:rPr>
+          <w:rFonts w:ascii="Calibri" w:eastAsia="Times New Roman" w:hAnsi="Calibri" w:cs="Calibri"/>
+          <w:sz w:val="20"/>
+          <w:szCs w:val="20"/>
+          <w:lang w:eastAsia="it-IT"/>
+        </w:rPr>
+        <w:t xml:space="preserve"> [mini descrizione: nome classe]</w:t>
+      </w:r>
+      <w:r>
+        <w:rPr>
+          <w:rFonts w:ascii="Calibri" w:eastAsia="Times New Roman" w:hAnsi="Calibri" w:cs="Calibri"/>
+          <w:sz w:val="20"/>
+          <w:szCs w:val="20"/>
+          <w:lang w:eastAsia="it-IT"/>
+        </w:rPr>
+        <w:t xml:space="preserve">, non verranno mostrati i pulsanti di </w:t>
+      </w:r>
+      <w:r>
+        <w:rPr>
+          <w:rFonts w:ascii="Calibri" w:eastAsia="Times New Roman" w:hAnsi="Calibri" w:cs="Calibri"/>
+          <w:sz w:val="20"/>
+          <w:szCs w:val="20"/>
+          <w:lang w:eastAsia="it-IT"/>
+        </w:rPr>
+        <w:t>banale</w:t>
+      </w:r>
+      <w:r>
+        <w:rPr>
+          <w:rFonts w:ascii="Calibri" w:eastAsia="Times New Roman" w:hAnsi="Calibri" w:cs="Calibri"/>
+          <w:sz w:val="20"/>
+          <w:szCs w:val="20"/>
+          <w:lang w:eastAsia="it-IT"/>
+        </w:rPr>
+        <w:t xml:space="preserve"> comprensione</w:t>
+      </w:r>
+      <w:r>
+        <w:rPr>
+          <w:rFonts w:ascii="Calibri" w:eastAsia="Times New Roman" w:hAnsi="Calibri" w:cs="Calibri"/>
+          <w:sz w:val="20"/>
+          <w:szCs w:val="20"/>
+          <w:lang w:eastAsia="it-IT"/>
+        </w:rPr>
+        <w:t>, le altre schermate sono immediate.</w:t>
       </w:r>
       <w:r>
         <w:rPr>
@@ -4360,7 +4286,27 @@
           <w:szCs w:val="20"/>
           <w:lang w:eastAsia="it-IT"/>
         </w:rPr>
-        <w:t>Cominciamo con barraFunzionalità.h, barra (verde nel grafico sottostante) che offre le funzionalità di calcolo disponibili, verrà descritta più dettagliatamente in seguito.</w:t>
+        <w:t>Cominciamo con barraFunzionalità.h, barra (verde nel grafico sottostante</w:t>
+      </w:r>
+      <w:r>
+        <w:rPr>
+          <w:rFonts w:ascii="Calibri" w:eastAsia="Times New Roman" w:hAnsi="Calibri" w:cs="Calibri"/>
+          <w:i/>
+          <w:sz w:val="20"/>
+          <w:szCs w:val="20"/>
+          <w:lang w:eastAsia="it-IT"/>
+        </w:rPr>
+        <w:t>, appartiene a finestra.h</w:t>
+      </w:r>
+      <w:r>
+        <w:rPr>
+          <w:rFonts w:ascii="Calibri" w:eastAsia="Times New Roman" w:hAnsi="Calibri" w:cs="Calibri"/>
+          <w:i/>
+          <w:sz w:val="20"/>
+          <w:szCs w:val="20"/>
+          <w:lang w:eastAsia="it-IT"/>
+        </w:rPr>
+        <w:t>) che offre le funzionalità di calcolo disponibili, verrà descritta più dettagliatamente in seguito.</w:t>
       </w:r>
       <w:r>
         <w:rPr>
@@ -4396,44 +4342,16 @@
           <w:szCs w:val="20"/>
           <w:lang w:eastAsia="it-IT"/>
         </w:rPr>
-        <w:tab/>
-      </w:r>
-      <w:r>
-        <w:rPr>
-          <w:rFonts w:ascii="Calibri" w:eastAsia="Times New Roman" w:hAnsi="Calibri" w:cs="Calibri"/>
-          <w:sz w:val="20"/>
-          <w:szCs w:val="20"/>
-          <w:lang w:eastAsia="it-IT"/>
-        </w:rPr>
-        <w:tab/>
-      </w:r>
-      <w:r>
-        <w:rPr>
-          <w:rFonts w:ascii="Calibri" w:eastAsia="Times New Roman" w:hAnsi="Calibri" w:cs="Calibri"/>
-          <w:sz w:val="20"/>
-          <w:szCs w:val="20"/>
-          <w:lang w:eastAsia="it-IT"/>
-        </w:rPr>
-        <w:tab/>
-      </w:r>
-      <w:r>
-        <w:rPr>
-          <w:rFonts w:ascii="Calibri" w:eastAsia="Times New Roman" w:hAnsi="Calibri" w:cs="Calibri"/>
-          <w:sz w:val="20"/>
-          <w:szCs w:val="20"/>
-          <w:lang w:eastAsia="it-IT"/>
-        </w:rPr>
-        <w:tab/>
-      </w:r>
-      <w:r>
-        <w:rPr>
-          <w:rFonts w:ascii="Calibri" w:eastAsia="Times New Roman" w:hAnsi="Calibri" w:cs="Calibri"/>
-          <w:sz w:val="20"/>
-          <w:szCs w:val="20"/>
-          <w:lang w:eastAsia="it-IT"/>
-        </w:rPr>
-        <w:tab/>
-        <w:t xml:space="preserve">     </w:t>
+        <w:t xml:space="preserve">                                    </w:t>
+      </w:r>
+      <w:r>
+        <w:rPr>
+          <w:rFonts w:ascii="Calibri" w:eastAsia="Times New Roman" w:hAnsi="Calibri" w:cs="Calibri"/>
+          <w:sz w:val="20"/>
+          <w:szCs w:val="20"/>
+          <w:lang w:eastAsia="it-IT"/>
+        </w:rPr>
+        <w:t xml:space="preserve"> </w:t>
       </w:r>
       <w:r>
         <w:rPr>
@@ -4469,7 +4387,25 @@
           <w:szCs w:val="20"/>
           <w:lang w:eastAsia="it-IT"/>
         </w:rPr>
-        <w:t>, tutti gli</w:t>
+        <w:t>,</w:t>
+      </w:r>
+      <w:r>
+        <w:rPr>
+          <w:rFonts w:ascii="Calibri" w:eastAsia="Times New Roman" w:hAnsi="Calibri" w:cs="Calibri"/>
+          <w:sz w:val="20"/>
+          <w:szCs w:val="20"/>
+          <w:lang w:eastAsia="it-IT"/>
+        </w:rPr>
+        <w:t xml:space="preserve"> </w:t>
+      </w:r>
+      <w:r>
+        <w:rPr>
+          <w:rFonts w:ascii="Calibri" w:eastAsia="Times New Roman" w:hAnsi="Calibri" w:cs="Calibri"/>
+          <w:sz w:val="20"/>
+          <w:szCs w:val="20"/>
+          <w:lang w:eastAsia="it-IT"/>
+        </w:rPr>
+        <w:t>tutti gli</w:t>
       </w:r>
       <w:r>
         <w:rPr>
@@ -4488,6 +4424,15 @@
           <w:lang w:eastAsia="it-IT"/>
         </w:rPr>
         <w:t xml:space="preserve">elementi colorati tranne il verde </w:t>
+      </w:r>
+      <w:r>
+        <w:rPr>
+          <w:rFonts w:ascii="Calibri" w:eastAsia="Times New Roman" w:hAnsi="Calibri" w:cs="Calibri"/>
+          <w:sz w:val="20"/>
+          <w:szCs w:val="20"/>
+          <w:lang w:eastAsia="it-IT"/>
+        </w:rPr>
+        <w:t xml:space="preserve">ed il grigio </w:t>
       </w:r>
       <w:r>
         <w:rPr>
@@ -4613,7 +4558,7 @@
           </mc:Choice>
           <mc:Fallback>
             <w:pict>
-              <v:rect w14:anchorId="5CB0C837" id="Rettangolo 35" o:spid="_x0000_s1026" style="position:absolute;margin-left:-48.55pt;margin-top:40pt;width:579.7pt;height:341.8pt;z-index:251679744;visibility:visible;mso-wrap-style:square;mso-width-percent:0;mso-height-percent:0;mso-wrap-distance-left:9pt;mso-wrap-distance-top:0;mso-wrap-distance-right:9pt;mso-wrap-distance-bottom:0;mso-position-horizontal:absolute;mso-position-horizontal-relative:text;mso-position-vertical:absolute;mso-position-vertical-relative:text;mso-width-percent:0;mso-height-percent:0;mso-width-relative:margin;mso-height-relative:margin;v-text-anchor:middle" o:gfxdata="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" fillcolor="white [3201]" strokecolor="#a5a5a5 [3206]" strokeweight="1pt"/>
+              <v:rect w14:anchorId="549E3D0B" id="Rettangolo 35" o:spid="_x0000_s1026" style="position:absolute;margin-left:-48.55pt;margin-top:40pt;width:579.7pt;height:341.8pt;z-index:251679744;visibility:visible;mso-wrap-style:square;mso-width-percent:0;mso-height-percent:0;mso-wrap-distance-left:9pt;mso-wrap-distance-top:0;mso-wrap-distance-right:9pt;mso-wrap-distance-bottom:0;mso-position-horizontal:absolute;mso-position-horizontal-relative:text;mso-position-vertical:absolute;mso-position-vertical-relative:text;mso-width-percent:0;mso-height-percent:0;mso-width-relative:margin;mso-height-relative:margin;v-text-anchor:middle" o:gfxdata="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" fillcolor="white [3201]" strokecolor="#a5a5a5 [3206]" strokeweight="1pt"/>
             </w:pict>
           </mc:Fallback>
         </mc:AlternateContent>
@@ -5944,7 +5889,6 @@
           <w:szCs w:val="30"/>
           <w:lang w:eastAsia="it-IT"/>
         </w:rPr>
-        <w:lastRenderedPageBreak/>
         <w:t xml:space="preserve">finestra.h </w:t>
       </w:r>
       <w:r>
@@ -8688,7 +8632,6 @@
         </w:rPr>
         <w:t xml:space="preserve">drag and drop e per </w:t>
       </w:r>
-      <w:proofErr w:type="spellStart"/>
       <w:r>
         <w:rPr>
           <w:rFonts w:ascii="Calibri" w:eastAsia="Times New Roman" w:hAnsi="Calibri" w:cs="Times New Roman"/>
@@ -8696,9 +8639,10 @@
           <w:szCs w:val="20"/>
           <w:lang w:eastAsia="it-IT"/>
         </w:rPr>
-        <w:t>implementqazione</w:t>
-      </w:r>
-      <w:proofErr w:type="spellEnd"/>
+        <w:t xml:space="preserve">implementazione </w:t>
+      </w:r>
+      <w:bookmarkStart w:id="0" w:name="_GoBack"/>
+      <w:bookmarkEnd w:id="0"/>
       <w:r>
         <w:rPr>
           <w:rFonts w:ascii="Calibri" w:eastAsia="Times New Roman" w:hAnsi="Calibri" w:cs="Times New Roman"/>
@@ -8706,7 +8650,7 @@
           <w:szCs w:val="20"/>
           <w:lang w:eastAsia="it-IT"/>
         </w:rPr>
-        <w:t xml:space="preserve"> il sistema di salvataggio </w:t>
+        <w:t xml:space="preserve"> sistema di salvataggio </w:t>
       </w:r>
     </w:p>
     <w:p>
@@ -10837,7 +10781,7 @@
 </file>
 
 <file path=customXml/itemProps1.xml><?xml version="1.0" encoding="utf-8"?>
-<ds:datastoreItem xmlns:ds="http://schemas.openxmlformats.org/officeDocument/2006/customXml" ds:itemID="{1418F348-FD33-A74E-8D56-648BDF495E67}">
+<ds:datastoreItem xmlns:ds="http://schemas.openxmlformats.org/officeDocument/2006/customXml" ds:itemID="{30370C2B-7A80-1745-A8B0-7CDAAC34E2D7}">
   <ds:schemaRefs>
     <ds:schemaRef ds:uri="http://schemas.openxmlformats.org/officeDocument/2006/bibliography"/>
   </ds:schemaRefs>

</xml_diff>